<commit_message>
gabung SK Tim Penyusun ke dalam SK Formularium
</commit_message>
<xml_diff>
--- a/ukp/3.10_Kefarmasian/EP 01/SK Formularium Puskesmas.docx
+++ b/ukp/3.10_Kefarmasian/EP 01/SK Formularium Puskesmas.docx
@@ -1,6 +1,6 @@
 
 <file path=word/document.xml><?xml version="1.0" encoding="utf-8"?>
-<w:document xmlns:ve="http://schemas.openxmlformats.org/markup-compatibility/2006" xmlns:o="urn:schemas-microsoft-com:office:office" xmlns:r="http://schemas.openxmlformats.org/officeDocument/2006/relationships" xmlns:m="http://schemas.openxmlformats.org/officeDocument/2006/math" xmlns:v="urn:schemas-microsoft-com:vml" xmlns:wp="http://schemas.openxmlformats.org/drawingml/2006/wordprocessingDrawing" xmlns:w10="urn:schemas-microsoft-com:office:word" xmlns:w="http://schemas.openxmlformats.org/wordprocessingml/2006/main" xmlns:wne="http://schemas.microsoft.com/office/word/2006/wordml">
+<w:document xmlns:wpc="http://schemas.microsoft.com/office/word/2010/wordprocessingCanvas" xmlns:mc="http://schemas.openxmlformats.org/markup-compatibility/2006" xmlns:o="urn:schemas-microsoft-com:office:office" xmlns:r="http://schemas.openxmlformats.org/officeDocument/2006/relationships" xmlns:m="http://schemas.openxmlformats.org/officeDocument/2006/math" xmlns:v="urn:schemas-microsoft-com:vml" xmlns:wp14="http://schemas.microsoft.com/office/word/2010/wordprocessingDrawing" xmlns:wp="http://schemas.openxmlformats.org/drawingml/2006/wordprocessingDrawing" xmlns:w10="urn:schemas-microsoft-com:office:word" xmlns:w="http://schemas.openxmlformats.org/wordprocessingml/2006/main" xmlns:w14="http://schemas.microsoft.com/office/word/2010/wordml" xmlns:w15="http://schemas.microsoft.com/office/word/2012/wordml" xmlns:wpg="http://schemas.microsoft.com/office/word/2010/wordprocessingGroup" xmlns:wpi="http://schemas.microsoft.com/office/word/2010/wordprocessingInk" xmlns:wne="http://schemas.microsoft.com/office/word/2006/wordml" xmlns:wps="http://schemas.microsoft.com/office/word/2010/wordprocessingShape" mc:Ignorable="w14 w15 wp14">
   <w:body>
     <w:tbl>
       <w:tblPr>
@@ -10,7 +10,7 @@
           <w:bottom w:val="thinThickSmallGap" w:sz="24" w:space="0" w:color="auto"/>
           <w:insideH w:val="thinThickSmallGap" w:sz="24" w:space="0" w:color="auto"/>
         </w:tblBorders>
-        <w:tblLook w:val="04A0"/>
+        <w:tblLook w:val="04A0" w:firstRow="1" w:lastRow="0" w:firstColumn="1" w:lastColumn="0" w:noHBand="0" w:noVBand="1"/>
       </w:tblPr>
       <w:tblGrid>
         <w:gridCol w:w="2093"/>
@@ -62,7 +62,7 @@
                           <a:blip r:embed="rId8" r:link="rId9">
                             <a:extLst>
                               <a:ext uri="{28A0092B-C50C-407E-A947-70E740481C1C}">
-                                <a14:useLocalDpi xmlns="" xmlns:wpc="http://schemas.microsoft.com/office/word/2010/wordprocessingCanvas" xmlns:mc="http://schemas.openxmlformats.org/markup-compatibility/2006" xmlns:o="urn:schemas-microsoft-com:office:office" xmlns:v="urn:schemas-microsoft-com:vml" xmlns:wp14="http://schemas.microsoft.com/office/word/2010/wordprocessingDrawing" xmlns:w="http://schemas.openxmlformats.org/wordprocessingml/2006/main" xmlns:w14="http://schemas.microsoft.com/office/word/2010/wordml" xmlns:w10="urn:schemas-microsoft-com:office:word" xmlns:w15="http://schemas.microsoft.com/office/word/2012/wordml" xmlns:wpg="http://schemas.microsoft.com/office/word/2010/wordprocessingGroup" xmlns:wpi="http://schemas.microsoft.com/office/word/2010/wordprocessingInk" xmlns:wps="http://schemas.microsoft.com/office/word/2010/wordprocessingShape" xmlns:wpsCustomData="http://www.wps.cn/officeDocument/2013/wpsCustomData" xmlns:a14="http://schemas.microsoft.com/office/drawing/2010/main" val="0"/>
+                                <a14:useLocalDpi xmlns:a14="http://schemas.microsoft.com/office/drawing/2010/main" val="0"/>
                               </a:ext>
                             </a:extLst>
                           </a:blip>
@@ -398,7 +398,7 @@
     <w:tbl>
       <w:tblPr>
         <w:tblW w:w="0" w:type="auto"/>
-        <w:tblLook w:val="04A0"/>
+        <w:tblLook w:val="04A0" w:firstRow="1" w:lastRow="0" w:firstColumn="1" w:lastColumn="0" w:noHBand="0" w:noVBand="1"/>
       </w:tblPr>
       <w:tblGrid>
         <w:gridCol w:w="1980"/>
@@ -1347,6 +1347,84 @@
       </w:tr>
       <w:tr>
         <w:trPr>
+          <w:trHeight w:val="1004"/>
+        </w:trPr>
+        <w:tc>
+          <w:tcPr>
+            <w:tcW w:w="1980" w:type="dxa"/>
+            <w:shd w:val="clear" w:color="auto" w:fill="FFFFFF"/>
+          </w:tcPr>
+          <w:p>
+            <w:pPr>
+              <w:spacing w:line="360" w:lineRule="auto"/>
+              <w:rPr>
+                <w:rFonts w:ascii="Bookman Old Style" w:hAnsi="Bookman Old Style" w:cs="Arial"/>
+                <w:sz w:val="24"/>
+                <w:szCs w:val="24"/>
+              </w:rPr>
+            </w:pPr>
+            <w:r>
+              <w:rPr>
+                <w:rFonts w:ascii="Bookman Old Style" w:hAnsi="Bookman Old Style" w:cs="Arial"/>
+                <w:sz w:val="24"/>
+                <w:szCs w:val="24"/>
+              </w:rPr>
+              <w:t>KESATU</w:t>
+            </w:r>
+          </w:p>
+        </w:tc>
+        <w:tc>
+          <w:tcPr>
+            <w:tcW w:w="460" w:type="dxa"/>
+            <w:shd w:val="clear" w:color="auto" w:fill="auto"/>
+          </w:tcPr>
+          <w:p>
+            <w:pPr>
+              <w:spacing w:line="360" w:lineRule="auto"/>
+              <w:rPr>
+                <w:rFonts w:ascii="Bookman Old Style" w:hAnsi="Bookman Old Style" w:cs="Arial"/>
+                <w:sz w:val="24"/>
+                <w:szCs w:val="24"/>
+              </w:rPr>
+            </w:pPr>
+            <w:r>
+              <w:rPr>
+                <w:rFonts w:ascii="Bookman Old Style" w:hAnsi="Bookman Old Style" w:cs="Arial"/>
+                <w:sz w:val="24"/>
+                <w:szCs w:val="24"/>
+              </w:rPr>
+              <w:t>:</w:t>
+            </w:r>
+          </w:p>
+        </w:tc>
+        <w:tc>
+          <w:tcPr>
+            <w:tcW w:w="7177" w:type="dxa"/>
+            <w:shd w:val="clear" w:color="auto" w:fill="auto"/>
+          </w:tcPr>
+          <w:p>
+            <w:pPr>
+              <w:spacing w:line="360" w:lineRule="auto"/>
+              <w:ind w:left="0" w:firstLine="0"/>
+              <w:rPr>
+                <w:rFonts w:ascii="Bookman Old Style" w:hAnsi="Bookman Old Style" w:cs="Arial"/>
+                <w:sz w:val="24"/>
+                <w:szCs w:val="24"/>
+              </w:rPr>
+            </w:pPr>
+            <w:r>
+              <w:rPr>
+                <w:rFonts w:ascii="Bookman Old Style" w:hAnsi="Bookman Old Style" w:cs="Arial"/>
+                <w:sz w:val="24"/>
+                <w:szCs w:val="24"/>
+              </w:rPr>
+              <w:t>Dalam penyusunan Formularium Puskesmas diperlukan tim penyusun yang terdiri dari PJ UKP dan PJ ruangan.</w:t>
+            </w:r>
+          </w:p>
+        </w:tc>
+      </w:tr>
+      <w:tr>
+        <w:trPr>
           <w:trHeight w:val="1300"/>
         </w:trPr>
         <w:tc>
@@ -1369,7 +1447,7 @@
                 <w:sz w:val="24"/>
                 <w:szCs w:val="24"/>
               </w:rPr>
-              <w:t>KESATU</w:t>
+              <w:t>KEDUA</w:t>
             </w:r>
           </w:p>
         </w:tc>
@@ -1396,8 +1474,15 @@
               <w:t>:</w:t>
             </w:r>
           </w:p>
-          <w:p>
-            <w:pPr>
+        </w:tc>
+        <w:tc>
+          <w:tcPr>
+            <w:tcW w:w="7177" w:type="dxa"/>
+            <w:shd w:val="clear" w:color="auto" w:fill="auto"/>
+          </w:tcPr>
+          <w:p>
+            <w:pPr>
+              <w:spacing w:line="360" w:lineRule="auto"/>
               <w:ind w:left="0" w:firstLine="0"/>
               <w:rPr>
                 <w:rFonts w:ascii="Bookman Old Style" w:hAnsi="Bookman Old Style" w:cs="Arial"/>
@@ -1405,38 +1490,13 @@
                 <w:szCs w:val="24"/>
               </w:rPr>
             </w:pPr>
-          </w:p>
-        </w:tc>
-        <w:tc>
-          <w:tcPr>
-            <w:tcW w:w="7177" w:type="dxa"/>
-            <w:shd w:val="clear" w:color="auto" w:fill="auto"/>
-          </w:tcPr>
-          <w:p>
-            <w:pPr>
-              <w:spacing w:line="360" w:lineRule="auto"/>
-              <w:ind w:left="0" w:firstLine="0"/>
-              <w:rPr>
-                <w:rFonts w:ascii="Bookman Old Style" w:hAnsi="Bookman Old Style" w:cs="Arial"/>
-                <w:sz w:val="24"/>
-                <w:szCs w:val="24"/>
-              </w:rPr>
-            </w:pPr>
-            <w:r>
-              <w:rPr>
-                <w:rFonts w:ascii="Bookman Old Style" w:hAnsi="Bookman Old Style" w:cs="Arial"/>
-                <w:sz w:val="24"/>
-                <w:szCs w:val="24"/>
-              </w:rPr>
-              <w:t xml:space="preserve">Formularium </w:t>
-            </w:r>
-            <w:r>
-              <w:rPr>
-                <w:rFonts w:ascii="Bookman Old Style" w:hAnsi="Bookman Old Style" w:cs="Arial"/>
-                <w:sz w:val="24"/>
-                <w:szCs w:val="24"/>
-              </w:rPr>
-              <w:t>UPTD Puskesmas Berakit sebagaimana terlampir dalam keputusan ini, yang merupakan daftar obat terpilih yang dibutuhkan dan tersedia di Puskesmas Berakit sebagai acuan dalam pemberian pelayanan kesehatan di Puskesmas Berakit.</w:t>
+            <w:r>
+              <w:rPr>
+                <w:rFonts w:ascii="Bookman Old Style" w:hAnsi="Bookman Old Style" w:cs="Arial"/>
+                <w:sz w:val="24"/>
+                <w:szCs w:val="24"/>
+              </w:rPr>
+              <w:t>Formularium UPTD Puskesmas Berakit sebagaimana terlampir dalam keputusan ini, yang merupakan daftar obat terpilih yang dibutuhkan dan tersedia di Puskesmas Berakit sebagai acuan dalam pemberian pelayanan kesehatan di Puskesmas Berakit.</w:t>
             </w:r>
           </w:p>
         </w:tc>
@@ -1462,7 +1522,7 @@
                 <w:sz w:val="24"/>
                 <w:szCs w:val="24"/>
               </w:rPr>
-              <w:t>KEDUA</w:t>
+              <w:t>KETIGA</w:t>
             </w:r>
           </w:p>
         </w:tc>
@@ -1537,7 +1597,7 @@
                 <w:sz w:val="24"/>
                 <w:szCs w:val="24"/>
               </w:rPr>
-              <w:t>KETIGA</w:t>
+              <w:t>KEEMPAT</w:t>
             </w:r>
           </w:p>
         </w:tc>
@@ -1612,7 +1672,7 @@
                 <w:sz w:val="24"/>
                 <w:szCs w:val="24"/>
               </w:rPr>
-              <w:t>KEEMPAT</w:t>
+              <w:t>KELIMA</w:t>
             </w:r>
           </w:p>
         </w:tc>
@@ -1783,24 +1843,15 @@
     <w:p>
       <w:pPr>
         <w:spacing w:after="0" w:line="360" w:lineRule="auto"/>
-        <w:ind w:left="4820"/>
+        <w:ind w:left="0" w:firstLine="0"/>
         <w:rPr>
           <w:rFonts w:ascii="Bookman Old Style" w:hAnsi="Bookman Old Style" w:cs="Arial"/>
           <w:sz w:val="24"/>
           <w:szCs w:val="24"/>
         </w:rPr>
       </w:pPr>
-    </w:p>
-    <w:p>
-      <w:pPr>
-        <w:spacing w:after="0" w:line="360" w:lineRule="auto"/>
-        <w:ind w:left="4820"/>
-        <w:rPr>
-          <w:rFonts w:ascii="Bookman Old Style" w:hAnsi="Bookman Old Style" w:cs="Arial"/>
-          <w:sz w:val="24"/>
-          <w:szCs w:val="24"/>
-        </w:rPr>
-      </w:pPr>
+      <w:bookmarkStart w:id="0" w:name="_GoBack"/>
+      <w:bookmarkEnd w:id="0"/>
     </w:p>
     <w:p>
       <w:pPr>
@@ -1893,16 +1944,8 @@
     <w:p>
       <w:pPr>
         <w:spacing w:after="0" w:line="240" w:lineRule="auto"/>
-        <w:ind w:left="4820"/>
-        <w:rPr>
-          <w:rFonts w:ascii="Bookman Old Style" w:hAnsi="Bookman Old Style" w:cs="Arial"/>
-          <w:sz w:val="24"/>
-          <w:szCs w:val="24"/>
-        </w:rPr>
-      </w:pPr>
-    </w:p>
-    <w:p>
-      <w:pPr>
+        <w:ind w:left="0" w:right="0" w:firstLine="0"/>
+        <w:jc w:val="left"/>
         <w:rPr>
           <w:rFonts w:ascii="Bookman Old Style" w:hAnsi="Bookman Old Style" w:cs="Arial"/>
           <w:sz w:val="24"/>
@@ -1923,7 +1966,7 @@
         <w:tblStyle w:val="TableGrid"/>
         <w:tblW w:w="0" w:type="auto"/>
         <w:jc w:val="right"/>
-        <w:tblLook w:val="04A0"/>
+        <w:tblLook w:val="04A0" w:firstRow="1" w:lastRow="0" w:firstColumn="1" w:lastColumn="0" w:noHBand="0" w:noVBand="1"/>
       </w:tblPr>
       <w:tblGrid>
         <w:gridCol w:w="1526"/>
@@ -2014,16 +2057,1294 @@
               <w:rPr>
                 <w:rFonts w:ascii="Bookman Old Style" w:hAnsi="Bookman Old Style" w:cs="Arial"/>
                 <w:sz w:val="24"/>
+              </w:rPr>
+              <w:t>1</w:t>
+            </w:r>
+          </w:p>
+        </w:tc>
+      </w:tr>
+      <w:tr>
+        <w:trPr>
+          <w:trHeight w:val="389"/>
+          <w:jc w:val="right"/>
+        </w:trPr>
+        <w:tc>
+          <w:tcPr>
+            <w:tcW w:w="1526" w:type="dxa"/>
+            <w:tcBorders>
+              <w:top w:val="nil"/>
+              <w:left w:val="nil"/>
+              <w:bottom w:val="nil"/>
+              <w:right w:val="nil"/>
+            </w:tcBorders>
+          </w:tcPr>
+          <w:p>
+            <w:pPr>
+              <w:spacing w:after="0" w:line="240" w:lineRule="auto"/>
+              <w:rPr>
+                <w:rFonts w:ascii="Bookman Old Style" w:hAnsi="Bookman Old Style" w:cs="Arial"/>
+                <w:sz w:val="24"/>
+              </w:rPr>
+            </w:pPr>
+            <w:r>
+              <w:rPr>
+                <w:rFonts w:ascii="Bookman Old Style" w:hAnsi="Bookman Old Style" w:cs="Arial"/>
+                <w:sz w:val="24"/>
+              </w:rPr>
+              <w:t>NOMOR</w:t>
+            </w:r>
+          </w:p>
+        </w:tc>
+        <w:tc>
+          <w:tcPr>
+            <w:tcW w:w="346" w:type="dxa"/>
+            <w:tcBorders>
+              <w:top w:val="nil"/>
+              <w:left w:val="nil"/>
+              <w:bottom w:val="nil"/>
+              <w:right w:val="nil"/>
+            </w:tcBorders>
+          </w:tcPr>
+          <w:p>
+            <w:pPr>
+              <w:spacing w:after="0" w:line="240" w:lineRule="auto"/>
+              <w:rPr>
+                <w:rFonts w:ascii="Bookman Old Style" w:hAnsi="Bookman Old Style" w:cs="Arial"/>
+                <w:sz w:val="24"/>
+              </w:rPr>
+            </w:pPr>
+            <w:r>
+              <w:rPr>
+                <w:rFonts w:ascii="Bookman Old Style" w:hAnsi="Bookman Old Style" w:cs="Arial"/>
+                <w:sz w:val="24"/>
+              </w:rPr>
+              <w:t>:</w:t>
+            </w:r>
+          </w:p>
+        </w:tc>
+        <w:tc>
+          <w:tcPr>
+            <w:tcW w:w="3917" w:type="dxa"/>
+            <w:tcBorders>
+              <w:top w:val="nil"/>
+              <w:left w:val="nil"/>
+              <w:bottom w:val="nil"/>
+              <w:right w:val="nil"/>
+            </w:tcBorders>
+          </w:tcPr>
+          <w:p>
+            <w:pPr>
+              <w:spacing w:after="0" w:line="240" w:lineRule="auto"/>
+              <w:rPr>
+                <w:rFonts w:ascii="Bookman Old Style" w:hAnsi="Bookman Old Style" w:cs="Arial"/>
+                <w:sz w:val="24"/>
                 <w:lang w:val="id-ID"/>
               </w:rPr>
-              <w:t xml:space="preserve">KEPUTUSAN KEPALA </w:t>
-            </w:r>
-            <w:r>
-              <w:rPr>
-                <w:rFonts w:ascii="Bookman Old Style" w:hAnsi="Bookman Old Style" w:cs="Arial"/>
-                <w:sz w:val="24"/>
-              </w:rPr>
-              <w:t>UPTD PUSKESMAS BERAKIT</w:t>
+            </w:pPr>
+            <w:r>
+              <w:rPr>
+                <w:rFonts w:ascii="Bookman Old Style" w:hAnsi="Bookman Old Style" w:cs="Arial"/>
+                <w:sz w:val="24"/>
+              </w:rPr>
+              <w:t>XX/XXXX</w:t>
+            </w:r>
+          </w:p>
+        </w:tc>
+      </w:tr>
+      <w:tr>
+        <w:trPr>
+          <w:trHeight w:val="389"/>
+          <w:jc w:val="right"/>
+        </w:trPr>
+        <w:tc>
+          <w:tcPr>
+            <w:tcW w:w="1526" w:type="dxa"/>
+            <w:tcBorders>
+              <w:top w:val="nil"/>
+              <w:left w:val="nil"/>
+              <w:bottom w:val="nil"/>
+              <w:right w:val="nil"/>
+            </w:tcBorders>
+          </w:tcPr>
+          <w:p>
+            <w:pPr>
+              <w:spacing w:after="0" w:line="240" w:lineRule="auto"/>
+              <w:rPr>
+                <w:rFonts w:ascii="Bookman Old Style" w:hAnsi="Bookman Old Style" w:cs="Arial"/>
+                <w:sz w:val="24"/>
+              </w:rPr>
+            </w:pPr>
+            <w:r>
+              <w:rPr>
+                <w:rFonts w:ascii="Bookman Old Style" w:hAnsi="Bookman Old Style" w:cs="Arial"/>
+                <w:sz w:val="24"/>
+              </w:rPr>
+              <w:t>TENTANG</w:t>
+            </w:r>
+          </w:p>
+        </w:tc>
+        <w:tc>
+          <w:tcPr>
+            <w:tcW w:w="346" w:type="dxa"/>
+            <w:tcBorders>
+              <w:top w:val="nil"/>
+              <w:left w:val="nil"/>
+              <w:bottom w:val="nil"/>
+              <w:right w:val="nil"/>
+            </w:tcBorders>
+          </w:tcPr>
+          <w:p>
+            <w:pPr>
+              <w:spacing w:after="0" w:line="240" w:lineRule="auto"/>
+              <w:rPr>
+                <w:rFonts w:ascii="Bookman Old Style" w:hAnsi="Bookman Old Style" w:cs="Arial"/>
+                <w:sz w:val="24"/>
+              </w:rPr>
+            </w:pPr>
+            <w:r>
+              <w:rPr>
+                <w:rFonts w:ascii="Bookman Old Style" w:hAnsi="Bookman Old Style" w:cs="Arial"/>
+                <w:sz w:val="24"/>
+              </w:rPr>
+              <w:t>:</w:t>
+            </w:r>
+          </w:p>
+        </w:tc>
+        <w:tc>
+          <w:tcPr>
+            <w:tcW w:w="3917" w:type="dxa"/>
+            <w:tcBorders>
+              <w:top w:val="nil"/>
+              <w:left w:val="nil"/>
+              <w:bottom w:val="nil"/>
+              <w:right w:val="nil"/>
+            </w:tcBorders>
+          </w:tcPr>
+          <w:p>
+            <w:pPr>
+              <w:spacing w:after="0" w:line="240" w:lineRule="auto"/>
+              <w:ind w:left="0" w:firstLine="0"/>
+              <w:jc w:val="left"/>
+              <w:rPr>
+                <w:rFonts w:ascii="Bookman Old Style" w:hAnsi="Bookman Old Style" w:cs="Arial"/>
+                <w:sz w:val="24"/>
+              </w:rPr>
+            </w:pPr>
+            <w:r>
+              <w:rPr>
+                <w:rFonts w:ascii="Bookman Old Style" w:hAnsi="Bookman Old Style" w:cs="Arial"/>
+                <w:sz w:val="24"/>
+              </w:rPr>
+              <w:t>FORMULARIUM PUSKESMAS;</w:t>
+            </w:r>
+          </w:p>
+        </w:tc>
+      </w:tr>
+      <w:tr>
+        <w:trPr>
+          <w:trHeight w:val="389"/>
+          <w:jc w:val="right"/>
+        </w:trPr>
+        <w:tc>
+          <w:tcPr>
+            <w:tcW w:w="1526" w:type="dxa"/>
+            <w:tcBorders>
+              <w:top w:val="nil"/>
+              <w:left w:val="nil"/>
+              <w:bottom w:val="nil"/>
+              <w:right w:val="nil"/>
+            </w:tcBorders>
+          </w:tcPr>
+          <w:p>
+            <w:pPr>
+              <w:spacing w:after="0" w:line="240" w:lineRule="auto"/>
+              <w:rPr>
+                <w:rFonts w:ascii="Bookman Old Style" w:hAnsi="Bookman Old Style" w:cs="Arial"/>
+                <w:sz w:val="24"/>
+              </w:rPr>
+            </w:pPr>
+            <w:r>
+              <w:rPr>
+                <w:rFonts w:ascii="Bookman Old Style" w:hAnsi="Bookman Old Style" w:cs="Arial"/>
+                <w:sz w:val="24"/>
+              </w:rPr>
+              <w:t>TANGGAL</w:t>
+            </w:r>
+          </w:p>
+        </w:tc>
+        <w:tc>
+          <w:tcPr>
+            <w:tcW w:w="346" w:type="dxa"/>
+            <w:tcBorders>
+              <w:top w:val="nil"/>
+              <w:left w:val="nil"/>
+              <w:bottom w:val="nil"/>
+              <w:right w:val="nil"/>
+            </w:tcBorders>
+          </w:tcPr>
+          <w:p>
+            <w:pPr>
+              <w:spacing w:after="0" w:line="240" w:lineRule="auto"/>
+              <w:rPr>
+                <w:rFonts w:ascii="Bookman Old Style" w:hAnsi="Bookman Old Style" w:cs="Arial"/>
+                <w:sz w:val="24"/>
+              </w:rPr>
+            </w:pPr>
+            <w:r>
+              <w:rPr>
+                <w:rFonts w:ascii="Bookman Old Style" w:hAnsi="Bookman Old Style" w:cs="Arial"/>
+                <w:sz w:val="24"/>
+              </w:rPr>
+              <w:t>:</w:t>
+            </w:r>
+          </w:p>
+        </w:tc>
+        <w:tc>
+          <w:tcPr>
+            <w:tcW w:w="3917" w:type="dxa"/>
+            <w:tcBorders>
+              <w:top w:val="nil"/>
+              <w:left w:val="nil"/>
+              <w:bottom w:val="nil"/>
+              <w:right w:val="nil"/>
+            </w:tcBorders>
+          </w:tcPr>
+          <w:p>
+            <w:pPr>
+              <w:spacing w:after="0" w:line="240" w:lineRule="auto"/>
+              <w:rPr>
+                <w:rFonts w:ascii="Bookman Old Style" w:hAnsi="Bookman Old Style" w:cs="Arial"/>
+                <w:sz w:val="24"/>
+              </w:rPr>
+            </w:pPr>
+            <w:r>
+              <w:rPr>
+                <w:rFonts w:ascii="Bookman Old Style" w:hAnsi="Bookman Old Style" w:cs="Arial"/>
+                <w:sz w:val="24"/>
+              </w:rPr>
+              <w:t>XX/XXXX</w:t>
+            </w:r>
+          </w:p>
+        </w:tc>
+      </w:tr>
+    </w:tbl>
+    <w:p>
+      <w:pPr>
+        <w:spacing w:after="0" w:line="360" w:lineRule="auto"/>
+        <w:ind w:left="0" w:firstLine="0"/>
+        <w:rPr>
+          <w:rFonts w:ascii="Bookman Old Style" w:hAnsi="Bookman Old Style" w:cs="Arial"/>
+        </w:rPr>
+      </w:pPr>
+    </w:p>
+    <w:p>
+      <w:pPr>
+        <w:spacing w:after="0" w:line="360" w:lineRule="auto"/>
+        <w:ind w:left="0" w:firstLine="0"/>
+        <w:jc w:val="center"/>
+        <w:rPr>
+          <w:rFonts w:ascii="Bookman Old Style" w:hAnsi="Bookman Old Style" w:cs="Arial"/>
+          <w:b/>
+          <w:sz w:val="24"/>
+          <w:szCs w:val="24"/>
+        </w:rPr>
+      </w:pPr>
+      <w:r>
+        <w:rPr>
+          <w:rFonts w:ascii="Bookman Old Style" w:hAnsi="Bookman Old Style" w:cs="Arial"/>
+          <w:b/>
+          <w:sz w:val="24"/>
+          <w:szCs w:val="24"/>
+        </w:rPr>
+        <w:t>TIM PENYUSUN FORMULARIUM DI UPTD PUSKESMAS BERAKIT</w:t>
+      </w:r>
+    </w:p>
+    <w:tbl>
+      <w:tblPr>
+        <w:tblStyle w:val="TableGrid"/>
+        <w:tblW w:w="0" w:type="auto"/>
+        <w:tblLook w:val="04A0" w:firstRow="1" w:lastRow="0" w:firstColumn="1" w:lastColumn="0" w:noHBand="0" w:noVBand="1"/>
+      </w:tblPr>
+      <w:tblGrid>
+        <w:gridCol w:w="1008"/>
+        <w:gridCol w:w="7632"/>
+      </w:tblGrid>
+      <w:tr>
+        <w:trPr>
+          <w:trHeight w:val="144"/>
+        </w:trPr>
+        <w:tc>
+          <w:tcPr>
+            <w:tcW w:w="1008" w:type="dxa"/>
+          </w:tcPr>
+          <w:p>
+            <w:pPr>
+              <w:spacing w:after="0" w:line="360" w:lineRule="auto"/>
+              <w:ind w:left="0" w:firstLine="0"/>
+              <w:jc w:val="left"/>
+              <w:rPr>
+                <w:rFonts w:ascii="Bookman Old Style" w:hAnsi="Bookman Old Style" w:cs="Arial"/>
+                <w:bCs/>
+                <w:sz w:val="24"/>
+                <w:szCs w:val="24"/>
+              </w:rPr>
+            </w:pPr>
+            <w:r>
+              <w:rPr>
+                <w:rFonts w:ascii="Bookman Old Style" w:hAnsi="Bookman Old Style" w:cs="Arial"/>
+                <w:bCs/>
+                <w:sz w:val="24"/>
+                <w:szCs w:val="24"/>
+              </w:rPr>
+              <w:t>No.</w:t>
+            </w:r>
+          </w:p>
+        </w:tc>
+        <w:tc>
+          <w:tcPr>
+            <w:tcW w:w="7632" w:type="dxa"/>
+          </w:tcPr>
+          <w:p>
+            <w:pPr>
+              <w:spacing w:after="0" w:line="360" w:lineRule="auto"/>
+              <w:ind w:left="0" w:firstLine="0"/>
+              <w:jc w:val="left"/>
+              <w:rPr>
+                <w:rFonts w:ascii="Bookman Old Style" w:hAnsi="Bookman Old Style" w:cs="Arial"/>
+                <w:bCs/>
+                <w:sz w:val="24"/>
+                <w:szCs w:val="24"/>
+              </w:rPr>
+            </w:pPr>
+            <w:r>
+              <w:rPr>
+                <w:rFonts w:ascii="Bookman Old Style" w:hAnsi="Bookman Old Style" w:cs="Arial"/>
+                <w:bCs/>
+                <w:sz w:val="24"/>
+                <w:szCs w:val="24"/>
+              </w:rPr>
+              <w:t>Nama</w:t>
+            </w:r>
+          </w:p>
+        </w:tc>
+      </w:tr>
+      <w:tr>
+        <w:trPr>
+          <w:trHeight w:val="144"/>
+        </w:trPr>
+        <w:tc>
+          <w:tcPr>
+            <w:tcW w:w="1008" w:type="dxa"/>
+          </w:tcPr>
+          <w:p>
+            <w:pPr>
+              <w:spacing w:after="0" w:line="360" w:lineRule="auto"/>
+              <w:ind w:left="0" w:firstLine="0"/>
+              <w:jc w:val="center"/>
+              <w:rPr>
+                <w:rFonts w:ascii="Bookman Old Style" w:hAnsi="Bookman Old Style" w:cs="Arial"/>
+                <w:bCs/>
+                <w:sz w:val="24"/>
+                <w:szCs w:val="24"/>
+              </w:rPr>
+            </w:pPr>
+            <w:r>
+              <w:rPr>
+                <w:rFonts w:ascii="Bookman Old Style" w:hAnsi="Bookman Old Style" w:cs="Arial"/>
+                <w:bCs/>
+                <w:sz w:val="24"/>
+                <w:szCs w:val="24"/>
+              </w:rPr>
+              <w:t>1.</w:t>
+            </w:r>
+          </w:p>
+        </w:tc>
+        <w:tc>
+          <w:tcPr>
+            <w:tcW w:w="7632" w:type="dxa"/>
+          </w:tcPr>
+          <w:p>
+            <w:pPr>
+              <w:spacing w:after="0" w:line="360" w:lineRule="auto"/>
+              <w:ind w:left="0" w:firstLine="0"/>
+              <w:jc w:val="left"/>
+              <w:rPr>
+                <w:rFonts w:ascii="Bookman Old Style" w:hAnsi="Bookman Old Style" w:cs="Arial"/>
+                <w:bCs/>
+                <w:sz w:val="24"/>
+                <w:szCs w:val="24"/>
+              </w:rPr>
+            </w:pPr>
+            <w:r>
+              <w:rPr>
+                <w:rFonts w:ascii="Bookman Old Style" w:hAnsi="Bookman Old Style" w:cs="Arial"/>
+                <w:bCs/>
+                <w:sz w:val="24"/>
+                <w:szCs w:val="24"/>
+              </w:rPr>
+              <w:t>dr. Humairoh Aminah</w:t>
+            </w:r>
+          </w:p>
+        </w:tc>
+      </w:tr>
+      <w:tr>
+        <w:trPr>
+          <w:trHeight w:val="144"/>
+        </w:trPr>
+        <w:tc>
+          <w:tcPr>
+            <w:tcW w:w="1008" w:type="dxa"/>
+          </w:tcPr>
+          <w:p>
+            <w:pPr>
+              <w:spacing w:after="0" w:line="360" w:lineRule="auto"/>
+              <w:ind w:left="0" w:firstLine="0"/>
+              <w:jc w:val="center"/>
+              <w:rPr>
+                <w:rFonts w:ascii="Bookman Old Style" w:hAnsi="Bookman Old Style" w:cs="Arial"/>
+                <w:bCs/>
+                <w:sz w:val="24"/>
+                <w:szCs w:val="24"/>
+              </w:rPr>
+            </w:pPr>
+            <w:r>
+              <w:rPr>
+                <w:rFonts w:ascii="Bookman Old Style" w:hAnsi="Bookman Old Style" w:cs="Arial"/>
+                <w:bCs/>
+                <w:sz w:val="24"/>
+                <w:szCs w:val="24"/>
+              </w:rPr>
+              <w:t>2.</w:t>
+            </w:r>
+          </w:p>
+        </w:tc>
+        <w:tc>
+          <w:tcPr>
+            <w:tcW w:w="7632" w:type="dxa"/>
+          </w:tcPr>
+          <w:p>
+            <w:pPr>
+              <w:spacing w:after="0" w:line="360" w:lineRule="auto"/>
+              <w:ind w:left="0" w:firstLine="0"/>
+              <w:jc w:val="left"/>
+              <w:rPr>
+                <w:rFonts w:ascii="Bookman Old Style" w:hAnsi="Bookman Old Style" w:cs="Arial"/>
+                <w:bCs/>
+                <w:sz w:val="24"/>
+                <w:szCs w:val="24"/>
+              </w:rPr>
+            </w:pPr>
+            <w:r>
+              <w:rPr>
+                <w:rFonts w:ascii="Bookman Old Style" w:hAnsi="Bookman Old Style" w:cs="Arial"/>
+                <w:bCs/>
+                <w:sz w:val="24"/>
+                <w:szCs w:val="24"/>
+              </w:rPr>
+              <w:t>dr. Veni Wulandari</w:t>
+            </w:r>
+          </w:p>
+        </w:tc>
+      </w:tr>
+      <w:tr>
+        <w:trPr>
+          <w:trHeight w:val="144"/>
+        </w:trPr>
+        <w:tc>
+          <w:tcPr>
+            <w:tcW w:w="1008" w:type="dxa"/>
+          </w:tcPr>
+          <w:p>
+            <w:pPr>
+              <w:spacing w:after="0" w:line="360" w:lineRule="auto"/>
+              <w:ind w:left="0" w:firstLine="0"/>
+              <w:jc w:val="center"/>
+              <w:rPr>
+                <w:rFonts w:ascii="Bookman Old Style" w:hAnsi="Bookman Old Style" w:cs="Arial"/>
+                <w:bCs/>
+                <w:sz w:val="24"/>
+                <w:szCs w:val="24"/>
+              </w:rPr>
+            </w:pPr>
+            <w:r>
+              <w:rPr>
+                <w:rFonts w:ascii="Bookman Old Style" w:hAnsi="Bookman Old Style" w:cs="Arial"/>
+                <w:bCs/>
+                <w:sz w:val="24"/>
+                <w:szCs w:val="24"/>
+              </w:rPr>
+              <w:t>3.</w:t>
+            </w:r>
+          </w:p>
+        </w:tc>
+        <w:tc>
+          <w:tcPr>
+            <w:tcW w:w="7632" w:type="dxa"/>
+          </w:tcPr>
+          <w:p>
+            <w:pPr>
+              <w:spacing w:after="0" w:line="360" w:lineRule="auto"/>
+              <w:ind w:left="0" w:firstLine="0"/>
+              <w:jc w:val="left"/>
+              <w:rPr>
+                <w:rFonts w:ascii="Bookman Old Style" w:hAnsi="Bookman Old Style" w:cs="Arial"/>
+                <w:bCs/>
+                <w:sz w:val="24"/>
+                <w:szCs w:val="24"/>
+              </w:rPr>
+            </w:pPr>
+            <w:r>
+              <w:rPr>
+                <w:rFonts w:ascii="Bookman Old Style" w:hAnsi="Bookman Old Style" w:cs="Arial"/>
+                <w:bCs/>
+                <w:sz w:val="24"/>
+                <w:szCs w:val="24"/>
+              </w:rPr>
+              <w:t>dr. Viki Mangiring</w:t>
+            </w:r>
+          </w:p>
+        </w:tc>
+      </w:tr>
+      <w:tr>
+        <w:trPr>
+          <w:trHeight w:val="144"/>
+        </w:trPr>
+        <w:tc>
+          <w:tcPr>
+            <w:tcW w:w="1008" w:type="dxa"/>
+          </w:tcPr>
+          <w:p>
+            <w:pPr>
+              <w:spacing w:after="0" w:line="360" w:lineRule="auto"/>
+              <w:ind w:left="0" w:firstLine="0"/>
+              <w:jc w:val="center"/>
+              <w:rPr>
+                <w:rFonts w:ascii="Bookman Old Style" w:hAnsi="Bookman Old Style" w:cs="Arial"/>
+                <w:bCs/>
+                <w:sz w:val="24"/>
+                <w:szCs w:val="24"/>
+              </w:rPr>
+            </w:pPr>
+            <w:r>
+              <w:rPr>
+                <w:rFonts w:ascii="Bookman Old Style" w:hAnsi="Bookman Old Style" w:cs="Arial"/>
+                <w:bCs/>
+                <w:sz w:val="24"/>
+                <w:szCs w:val="24"/>
+              </w:rPr>
+              <w:t>4.</w:t>
+            </w:r>
+          </w:p>
+        </w:tc>
+        <w:tc>
+          <w:tcPr>
+            <w:tcW w:w="7632" w:type="dxa"/>
+          </w:tcPr>
+          <w:p>
+            <w:pPr>
+              <w:spacing w:after="0" w:line="360" w:lineRule="auto"/>
+              <w:ind w:left="0" w:firstLine="0"/>
+              <w:jc w:val="left"/>
+              <w:rPr>
+                <w:rFonts w:ascii="Bookman Old Style" w:hAnsi="Bookman Old Style" w:cs="Arial"/>
+                <w:bCs/>
+                <w:sz w:val="24"/>
+                <w:szCs w:val="24"/>
+              </w:rPr>
+            </w:pPr>
+            <w:r>
+              <w:rPr>
+                <w:rFonts w:ascii="Bookman Old Style" w:hAnsi="Bookman Old Style" w:cs="Arial"/>
+                <w:bCs/>
+                <w:sz w:val="24"/>
+                <w:szCs w:val="24"/>
+              </w:rPr>
+              <w:t>drg. Riri Ernawati</w:t>
+            </w:r>
+          </w:p>
+        </w:tc>
+      </w:tr>
+      <w:tr>
+        <w:trPr>
+          <w:trHeight w:val="144"/>
+        </w:trPr>
+        <w:tc>
+          <w:tcPr>
+            <w:tcW w:w="1008" w:type="dxa"/>
+          </w:tcPr>
+          <w:p>
+            <w:pPr>
+              <w:spacing w:after="0" w:line="360" w:lineRule="auto"/>
+              <w:ind w:left="0" w:firstLine="0"/>
+              <w:jc w:val="center"/>
+              <w:rPr>
+                <w:rFonts w:ascii="Bookman Old Style" w:hAnsi="Bookman Old Style" w:cs="Arial"/>
+                <w:bCs/>
+                <w:sz w:val="24"/>
+                <w:szCs w:val="24"/>
+              </w:rPr>
+            </w:pPr>
+            <w:r>
+              <w:rPr>
+                <w:rFonts w:ascii="Bookman Old Style" w:hAnsi="Bookman Old Style" w:cs="Arial"/>
+                <w:bCs/>
+                <w:sz w:val="24"/>
+                <w:szCs w:val="24"/>
+              </w:rPr>
+              <w:t>5.</w:t>
+            </w:r>
+          </w:p>
+        </w:tc>
+        <w:tc>
+          <w:tcPr>
+            <w:tcW w:w="7632" w:type="dxa"/>
+          </w:tcPr>
+          <w:p>
+            <w:pPr>
+              <w:spacing w:after="0" w:line="360" w:lineRule="auto"/>
+              <w:ind w:left="0" w:firstLine="0"/>
+              <w:jc w:val="left"/>
+              <w:rPr>
+                <w:rFonts w:ascii="Bookman Old Style" w:hAnsi="Bookman Old Style" w:cs="Arial"/>
+                <w:bCs/>
+                <w:sz w:val="24"/>
+                <w:szCs w:val="24"/>
+              </w:rPr>
+            </w:pPr>
+            <w:r>
+              <w:rPr>
+                <w:rFonts w:ascii="Bookman Old Style" w:hAnsi="Bookman Old Style" w:cs="Arial"/>
+                <w:bCs/>
+                <w:sz w:val="24"/>
+                <w:szCs w:val="24"/>
+              </w:rPr>
+              <w:t>apt. Arif Mulpratama</w:t>
+            </w:r>
+          </w:p>
+        </w:tc>
+      </w:tr>
+      <w:tr>
+        <w:trPr>
+          <w:trHeight w:val="144"/>
+        </w:trPr>
+        <w:tc>
+          <w:tcPr>
+            <w:tcW w:w="1008" w:type="dxa"/>
+          </w:tcPr>
+          <w:p>
+            <w:pPr>
+              <w:spacing w:after="0" w:line="360" w:lineRule="auto"/>
+              <w:ind w:left="0" w:firstLine="0"/>
+              <w:jc w:val="center"/>
+              <w:rPr>
+                <w:rFonts w:ascii="Bookman Old Style" w:hAnsi="Bookman Old Style" w:cs="Arial"/>
+                <w:bCs/>
+                <w:sz w:val="24"/>
+                <w:szCs w:val="24"/>
+              </w:rPr>
+            </w:pPr>
+            <w:r>
+              <w:rPr>
+                <w:rFonts w:ascii="Bookman Old Style" w:hAnsi="Bookman Old Style" w:cs="Arial"/>
+                <w:bCs/>
+                <w:sz w:val="24"/>
+                <w:szCs w:val="24"/>
+              </w:rPr>
+              <w:t>6.</w:t>
+            </w:r>
+          </w:p>
+        </w:tc>
+        <w:tc>
+          <w:tcPr>
+            <w:tcW w:w="7632" w:type="dxa"/>
+          </w:tcPr>
+          <w:p>
+            <w:pPr>
+              <w:spacing w:after="0" w:line="360" w:lineRule="auto"/>
+              <w:ind w:left="0" w:firstLine="0"/>
+              <w:jc w:val="left"/>
+              <w:rPr>
+                <w:rFonts w:ascii="Bookman Old Style" w:hAnsi="Bookman Old Style" w:cs="Arial"/>
+                <w:bCs/>
+                <w:sz w:val="24"/>
+                <w:szCs w:val="24"/>
+              </w:rPr>
+            </w:pPr>
+            <w:r>
+              <w:rPr>
+                <w:rFonts w:ascii="Bookman Old Style" w:hAnsi="Bookman Old Style" w:cs="Arial"/>
+                <w:bCs/>
+                <w:sz w:val="24"/>
+                <w:szCs w:val="24"/>
+              </w:rPr>
+              <w:t>Heny Susanti, AMF</w:t>
+            </w:r>
+          </w:p>
+        </w:tc>
+      </w:tr>
+      <w:tr>
+        <w:trPr>
+          <w:trHeight w:val="144"/>
+        </w:trPr>
+        <w:tc>
+          <w:tcPr>
+            <w:tcW w:w="1008" w:type="dxa"/>
+          </w:tcPr>
+          <w:p>
+            <w:pPr>
+              <w:spacing w:after="0" w:line="360" w:lineRule="auto"/>
+              <w:ind w:left="0" w:firstLine="0"/>
+              <w:jc w:val="center"/>
+              <w:rPr>
+                <w:rFonts w:ascii="Bookman Old Style" w:hAnsi="Bookman Old Style" w:cs="Arial"/>
+                <w:bCs/>
+                <w:sz w:val="24"/>
+                <w:szCs w:val="24"/>
+              </w:rPr>
+            </w:pPr>
+            <w:r>
+              <w:rPr>
+                <w:rFonts w:ascii="Bookman Old Style" w:hAnsi="Bookman Old Style" w:cs="Arial"/>
+                <w:bCs/>
+                <w:sz w:val="24"/>
+                <w:szCs w:val="24"/>
+              </w:rPr>
+              <w:t>7.</w:t>
+            </w:r>
+          </w:p>
+        </w:tc>
+        <w:tc>
+          <w:tcPr>
+            <w:tcW w:w="7632" w:type="dxa"/>
+          </w:tcPr>
+          <w:p>
+            <w:pPr>
+              <w:spacing w:after="0" w:line="360" w:lineRule="auto"/>
+              <w:ind w:left="0" w:firstLine="0"/>
+              <w:jc w:val="left"/>
+              <w:rPr>
+                <w:rFonts w:ascii="Bookman Old Style" w:hAnsi="Bookman Old Style" w:cs="Arial"/>
+                <w:bCs/>
+                <w:sz w:val="24"/>
+                <w:szCs w:val="24"/>
+              </w:rPr>
+            </w:pPr>
+            <w:r>
+              <w:rPr>
+                <w:rFonts w:ascii="Bookman Old Style" w:hAnsi="Bookman Old Style" w:cs="Arial"/>
+                <w:bCs/>
+                <w:sz w:val="24"/>
+                <w:szCs w:val="24"/>
+              </w:rPr>
+              <w:t>Hardiana, AMK</w:t>
+            </w:r>
+          </w:p>
+        </w:tc>
+      </w:tr>
+      <w:tr>
+        <w:trPr>
+          <w:trHeight w:val="144"/>
+        </w:trPr>
+        <w:tc>
+          <w:tcPr>
+            <w:tcW w:w="1008" w:type="dxa"/>
+          </w:tcPr>
+          <w:p>
+            <w:pPr>
+              <w:spacing w:after="0" w:line="360" w:lineRule="auto"/>
+              <w:ind w:left="0" w:firstLine="0"/>
+              <w:jc w:val="center"/>
+              <w:rPr>
+                <w:rFonts w:ascii="Bookman Old Style" w:hAnsi="Bookman Old Style" w:cs="Arial"/>
+                <w:bCs/>
+                <w:sz w:val="24"/>
+                <w:szCs w:val="24"/>
+              </w:rPr>
+            </w:pPr>
+            <w:r>
+              <w:rPr>
+                <w:rFonts w:ascii="Bookman Old Style" w:hAnsi="Bookman Old Style" w:cs="Arial"/>
+                <w:bCs/>
+                <w:sz w:val="24"/>
+                <w:szCs w:val="24"/>
+              </w:rPr>
+              <w:t>8.</w:t>
+            </w:r>
+          </w:p>
+        </w:tc>
+        <w:tc>
+          <w:tcPr>
+            <w:tcW w:w="7632" w:type="dxa"/>
+          </w:tcPr>
+          <w:p>
+            <w:pPr>
+              <w:spacing w:after="0" w:line="360" w:lineRule="auto"/>
+              <w:ind w:left="0" w:firstLine="0"/>
+              <w:jc w:val="left"/>
+              <w:rPr>
+                <w:rFonts w:ascii="Bookman Old Style" w:hAnsi="Bookman Old Style" w:cs="Arial"/>
+                <w:bCs/>
+                <w:sz w:val="24"/>
+                <w:szCs w:val="24"/>
+              </w:rPr>
+            </w:pPr>
+            <w:r>
+              <w:rPr>
+                <w:rFonts w:ascii="Bookman Old Style" w:hAnsi="Bookman Old Style" w:cs="Arial"/>
+                <w:bCs/>
+                <w:sz w:val="24"/>
+                <w:szCs w:val="24"/>
+              </w:rPr>
+              <w:t>Riyanti, A.Md.Keb</w:t>
+            </w:r>
+          </w:p>
+        </w:tc>
+      </w:tr>
+      <w:tr>
+        <w:trPr>
+          <w:trHeight w:val="144"/>
+        </w:trPr>
+        <w:tc>
+          <w:tcPr>
+            <w:tcW w:w="1008" w:type="dxa"/>
+          </w:tcPr>
+          <w:p>
+            <w:pPr>
+              <w:spacing w:after="0" w:line="360" w:lineRule="auto"/>
+              <w:ind w:left="0" w:firstLine="0"/>
+              <w:jc w:val="center"/>
+              <w:rPr>
+                <w:rFonts w:ascii="Bookman Old Style" w:hAnsi="Bookman Old Style" w:cs="Arial"/>
+                <w:bCs/>
+                <w:sz w:val="24"/>
+                <w:szCs w:val="24"/>
+              </w:rPr>
+            </w:pPr>
+            <w:r>
+              <w:rPr>
+                <w:rFonts w:ascii="Bookman Old Style" w:hAnsi="Bookman Old Style" w:cs="Arial"/>
+                <w:bCs/>
+                <w:sz w:val="24"/>
+                <w:szCs w:val="24"/>
+              </w:rPr>
+              <w:t>9.</w:t>
+            </w:r>
+          </w:p>
+        </w:tc>
+        <w:tc>
+          <w:tcPr>
+            <w:tcW w:w="7632" w:type="dxa"/>
+          </w:tcPr>
+          <w:p>
+            <w:pPr>
+              <w:spacing w:after="0" w:line="360" w:lineRule="auto"/>
+              <w:ind w:left="0" w:firstLine="0"/>
+              <w:jc w:val="left"/>
+              <w:rPr>
+                <w:rFonts w:ascii="Bookman Old Style" w:hAnsi="Bookman Old Style" w:cs="Arial"/>
+                <w:bCs/>
+                <w:sz w:val="24"/>
+                <w:szCs w:val="24"/>
+              </w:rPr>
+            </w:pPr>
+            <w:r>
+              <w:rPr>
+                <w:rFonts w:ascii="Bookman Old Style" w:hAnsi="Bookman Old Style" w:cs="Arial"/>
+                <w:bCs/>
+                <w:sz w:val="24"/>
+                <w:szCs w:val="24"/>
+              </w:rPr>
+              <w:t>Tiurlan Nurhaida Baringbing, A.Md.Keb</w:t>
+            </w:r>
+          </w:p>
+        </w:tc>
+      </w:tr>
+      <w:tr>
+        <w:trPr>
+          <w:trHeight w:val="144"/>
+        </w:trPr>
+        <w:tc>
+          <w:tcPr>
+            <w:tcW w:w="1008" w:type="dxa"/>
+          </w:tcPr>
+          <w:p>
+            <w:pPr>
+              <w:spacing w:after="0" w:line="360" w:lineRule="auto"/>
+              <w:ind w:left="0" w:firstLine="0"/>
+              <w:jc w:val="center"/>
+              <w:rPr>
+                <w:rFonts w:ascii="Bookman Old Style" w:hAnsi="Bookman Old Style" w:cs="Arial"/>
+                <w:bCs/>
+                <w:sz w:val="24"/>
+                <w:szCs w:val="24"/>
+              </w:rPr>
+            </w:pPr>
+            <w:r>
+              <w:rPr>
+                <w:rFonts w:ascii="Bookman Old Style" w:hAnsi="Bookman Old Style" w:cs="Arial"/>
+                <w:bCs/>
+                <w:sz w:val="24"/>
+                <w:szCs w:val="24"/>
+              </w:rPr>
+              <w:t>10.</w:t>
+            </w:r>
+          </w:p>
+        </w:tc>
+        <w:tc>
+          <w:tcPr>
+            <w:tcW w:w="7632" w:type="dxa"/>
+          </w:tcPr>
+          <w:p>
+            <w:pPr>
+              <w:spacing w:after="0" w:line="360" w:lineRule="auto"/>
+              <w:ind w:left="0" w:firstLine="0"/>
+              <w:jc w:val="left"/>
+              <w:rPr>
+                <w:rFonts w:ascii="Bookman Old Style" w:hAnsi="Bookman Old Style" w:cs="Arial"/>
+                <w:bCs/>
+                <w:sz w:val="24"/>
+                <w:szCs w:val="24"/>
+              </w:rPr>
+            </w:pPr>
+            <w:r>
+              <w:rPr>
+                <w:rFonts w:ascii="Bookman Old Style" w:hAnsi="Bookman Old Style" w:cs="Arial"/>
+                <w:bCs/>
+                <w:sz w:val="24"/>
+                <w:szCs w:val="24"/>
+              </w:rPr>
+              <w:t>Fridolin Adventy W, A.Md.Kep</w:t>
+            </w:r>
+          </w:p>
+        </w:tc>
+      </w:tr>
+    </w:tbl>
+    <w:p>
+      <w:pPr>
+        <w:spacing w:after="0" w:line="360" w:lineRule="auto"/>
+        <w:ind w:left="0" w:firstLine="0"/>
+        <w:jc w:val="center"/>
+        <w:rPr>
+          <w:rFonts w:ascii="Bookman Old Style" w:hAnsi="Bookman Old Style" w:cs="Arial"/>
+          <w:bCs/>
+          <w:sz w:val="24"/>
+          <w:szCs w:val="24"/>
+        </w:rPr>
+      </w:pPr>
+    </w:p>
+    <w:p>
+      <w:pPr>
+        <w:spacing w:after="0" w:line="240" w:lineRule="auto"/>
+        <w:ind w:left="4287" w:firstLine="533"/>
+        <w:rPr>
+          <w:rFonts w:ascii="Bookman Old Style" w:hAnsi="Bookman Old Style" w:cs="Arial"/>
+          <w:sz w:val="24"/>
+          <w:szCs w:val="24"/>
+        </w:rPr>
+      </w:pPr>
+      <w:r>
+        <w:rPr>
+          <w:rFonts w:ascii="Bookman Old Style" w:hAnsi="Bookman Old Style" w:cs="Arial"/>
+          <w:sz w:val="24"/>
+          <w:szCs w:val="24"/>
+        </w:rPr>
+        <w:t>Ditetapkan di</w:t>
+      </w:r>
+      <w:r>
+        <w:rPr>
+          <w:rFonts w:ascii="Bookman Old Style" w:hAnsi="Bookman Old Style" w:cs="Arial"/>
+          <w:sz w:val="24"/>
+          <w:szCs w:val="24"/>
+        </w:rPr>
+        <w:tab/>
+        <w:t>: Berakit</w:t>
+      </w:r>
+    </w:p>
+    <w:p>
+      <w:pPr>
+        <w:spacing w:after="0" w:line="240" w:lineRule="auto"/>
+        <w:ind w:left="4820"/>
+        <w:rPr>
+          <w:rFonts w:ascii="Bookman Old Style" w:hAnsi="Bookman Old Style" w:cs="Arial"/>
+          <w:sz w:val="24"/>
+          <w:szCs w:val="24"/>
+        </w:rPr>
+      </w:pPr>
+      <w:r>
+        <w:rPr>
+          <w:rFonts w:ascii="Bookman Old Style" w:hAnsi="Bookman Old Style" w:cs="Arial"/>
+          <w:sz w:val="24"/>
+          <w:szCs w:val="24"/>
+        </w:rPr>
+        <w:t xml:space="preserve">                     Pada tanggal</w:t>
+      </w:r>
+      <w:r>
+        <w:rPr>
+          <w:rFonts w:ascii="Bookman Old Style" w:hAnsi="Bookman Old Style" w:cs="Arial"/>
+          <w:sz w:val="24"/>
+          <w:szCs w:val="24"/>
+        </w:rPr>
+        <w:tab/>
+        <w:t>: XX XXXXX XXXX</w:t>
+      </w:r>
+    </w:p>
+    <w:p>
+      <w:pPr>
+        <w:spacing w:after="0" w:line="240" w:lineRule="auto"/>
+        <w:ind w:left="4820"/>
+        <w:rPr>
+          <w:rFonts w:ascii="Bookman Old Style" w:hAnsi="Bookman Old Style" w:cs="Arial"/>
+          <w:sz w:val="24"/>
+          <w:szCs w:val="24"/>
+        </w:rPr>
+      </w:pPr>
+    </w:p>
+    <w:p>
+      <w:pPr>
+        <w:spacing w:after="0" w:line="240" w:lineRule="auto"/>
+        <w:ind w:left="4820"/>
+        <w:rPr>
+          <w:rFonts w:ascii="Bookman Old Style" w:hAnsi="Bookman Old Style" w:cs="Arial"/>
+          <w:sz w:val="24"/>
+          <w:szCs w:val="24"/>
+        </w:rPr>
+      </w:pPr>
+      <w:r>
+        <w:rPr>
+          <w:rFonts w:ascii="Bookman Old Style" w:hAnsi="Bookman Old Style" w:cs="Arial"/>
+          <w:sz w:val="24"/>
+          <w:szCs w:val="24"/>
+        </w:rPr>
+        <w:t xml:space="preserve">                     KEPALA UPTD. PUSKESMAS BERAKIT</w:t>
+      </w:r>
+    </w:p>
+    <w:p>
+      <w:pPr>
+        <w:spacing w:after="0" w:line="360" w:lineRule="auto"/>
+        <w:ind w:left="4820"/>
+        <w:rPr>
+          <w:rFonts w:ascii="Bookman Old Style" w:hAnsi="Bookman Old Style" w:cs="Arial"/>
+          <w:sz w:val="24"/>
+          <w:szCs w:val="24"/>
+        </w:rPr>
+      </w:pPr>
+    </w:p>
+    <w:p>
+      <w:pPr>
+        <w:spacing w:after="0" w:line="360" w:lineRule="auto"/>
+        <w:ind w:left="4820"/>
+        <w:rPr>
+          <w:rFonts w:ascii="Bookman Old Style" w:hAnsi="Bookman Old Style" w:cs="Arial"/>
+          <w:sz w:val="24"/>
+          <w:szCs w:val="24"/>
+        </w:rPr>
+      </w:pPr>
+    </w:p>
+    <w:p>
+      <w:pPr>
+        <w:spacing w:after="0" w:line="360" w:lineRule="auto"/>
+        <w:ind w:left="4820"/>
+        <w:rPr>
+          <w:rFonts w:ascii="Bookman Old Style" w:hAnsi="Bookman Old Style" w:cs="Arial"/>
+          <w:sz w:val="24"/>
+          <w:szCs w:val="24"/>
+        </w:rPr>
+      </w:pPr>
+    </w:p>
+    <w:p>
+      <w:pPr>
+        <w:spacing w:line="240" w:lineRule="auto"/>
+        <w:ind w:left="4820"/>
+        <w:rPr>
+          <w:rFonts w:ascii="Bookman Old Style" w:hAnsi="Bookman Old Style" w:cs="Arial"/>
+          <w:sz w:val="24"/>
+          <w:szCs w:val="24"/>
+          <w:u w:val="single"/>
+        </w:rPr>
+      </w:pPr>
+      <w:r>
+        <w:rPr>
+          <w:rFonts w:ascii="Bookman Old Style" w:hAnsi="Bookman Old Style" w:cs="Arial"/>
+          <w:sz w:val="24"/>
+          <w:szCs w:val="24"/>
+        </w:rPr>
+        <w:tab/>
+      </w:r>
+      <w:r>
+        <w:rPr>
+          <w:rFonts w:ascii="Bookman Old Style" w:hAnsi="Bookman Old Style" w:cs="Arial"/>
+          <w:sz w:val="24"/>
+          <w:szCs w:val="24"/>
+          <w:u w:val="single"/>
+        </w:rPr>
+        <w:t>Zulyadi, S.Kep</w:t>
+      </w:r>
+    </w:p>
+    <w:p>
+      <w:pPr>
+        <w:spacing w:line="240" w:lineRule="auto"/>
+        <w:ind w:left="4820"/>
+        <w:rPr>
+          <w:rFonts w:ascii="Bookman Old Style" w:hAnsi="Bookman Old Style" w:cs="Arial"/>
+          <w:sz w:val="24"/>
+          <w:szCs w:val="24"/>
+        </w:rPr>
+      </w:pPr>
+      <w:r>
+        <w:rPr>
+          <w:rFonts w:ascii="Bookman Old Style" w:hAnsi="Bookman Old Style" w:cs="Arial"/>
+          <w:sz w:val="24"/>
+          <w:szCs w:val="24"/>
+        </w:rPr>
+        <w:t xml:space="preserve">                     Penata Tk. I/III d</w:t>
+      </w:r>
+    </w:p>
+    <w:p>
+      <w:pPr>
+        <w:spacing w:after="0" w:line="240" w:lineRule="auto"/>
+        <w:ind w:left="4820"/>
+        <w:rPr>
+          <w:rFonts w:ascii="Bookman Old Style" w:hAnsi="Bookman Old Style" w:cs="Arial"/>
+          <w:sz w:val="24"/>
+          <w:szCs w:val="24"/>
+        </w:rPr>
+      </w:pPr>
+      <w:r>
+        <w:rPr>
+          <w:rFonts w:ascii="Bookman Old Style" w:hAnsi="Bookman Old Style" w:cs="Arial"/>
+          <w:sz w:val="24"/>
+          <w:szCs w:val="24"/>
+        </w:rPr>
+        <w:tab/>
+        <w:t>NIP 197410201996031004</w:t>
+      </w:r>
+    </w:p>
+    <w:p>
+      <w:pPr>
+        <w:spacing w:after="0" w:line="240" w:lineRule="auto"/>
+        <w:ind w:left="4820"/>
+        <w:rPr>
+          <w:rFonts w:ascii="Bookman Old Style" w:hAnsi="Bookman Old Style" w:cs="Arial"/>
+          <w:sz w:val="24"/>
+          <w:szCs w:val="24"/>
+        </w:rPr>
+      </w:pPr>
+    </w:p>
+    <w:p>
+      <w:pPr>
+        <w:rPr>
+          <w:rFonts w:ascii="Bookman Old Style" w:hAnsi="Bookman Old Style" w:cs="Arial"/>
+          <w:sz w:val="24"/>
+          <w:szCs w:val="24"/>
+        </w:rPr>
+      </w:pPr>
+      <w:r>
+        <w:rPr>
+          <w:rFonts w:ascii="Bookman Old Style" w:hAnsi="Bookman Old Style" w:cs="Arial"/>
+          <w:sz w:val="24"/>
+          <w:szCs w:val="24"/>
+        </w:rPr>
+        <w:br w:type="page"/>
+      </w:r>
+    </w:p>
+    <w:tbl>
+      <w:tblPr>
+        <w:tblStyle w:val="TableGrid"/>
+        <w:tblW w:w="0" w:type="auto"/>
+        <w:jc w:val="right"/>
+        <w:tblLook w:val="04A0" w:firstRow="1" w:lastRow="0" w:firstColumn="1" w:lastColumn="0" w:noHBand="0" w:noVBand="1"/>
+      </w:tblPr>
+      <w:tblGrid>
+        <w:gridCol w:w="1526"/>
+        <w:gridCol w:w="346"/>
+        <w:gridCol w:w="3917"/>
+      </w:tblGrid>
+      <w:tr>
+        <w:trPr>
+          <w:trHeight w:val="389"/>
+          <w:jc w:val="right"/>
+        </w:trPr>
+        <w:tc>
+          <w:tcPr>
+            <w:tcW w:w="1526" w:type="dxa"/>
+            <w:tcBorders>
+              <w:top w:val="nil"/>
+              <w:left w:val="nil"/>
+              <w:bottom w:val="nil"/>
+              <w:right w:val="nil"/>
+            </w:tcBorders>
+          </w:tcPr>
+          <w:p>
+            <w:pPr>
+              <w:spacing w:after="0" w:line="240" w:lineRule="auto"/>
+              <w:rPr>
+                <w:rFonts w:ascii="Bookman Old Style" w:hAnsi="Bookman Old Style" w:cs="Arial"/>
+                <w:sz w:val="24"/>
+              </w:rPr>
+            </w:pPr>
+            <w:r>
+              <w:rPr>
+                <w:rFonts w:ascii="Bookman Old Style" w:hAnsi="Bookman Old Style" w:cs="Arial"/>
+                <w:sz w:val="24"/>
+              </w:rPr>
+              <w:lastRenderedPageBreak/>
+              <w:t>LAMPIRAN</w:t>
+            </w:r>
+          </w:p>
+        </w:tc>
+        <w:tc>
+          <w:tcPr>
+            <w:tcW w:w="346" w:type="dxa"/>
+            <w:tcBorders>
+              <w:top w:val="nil"/>
+              <w:left w:val="nil"/>
+              <w:bottom w:val="nil"/>
+              <w:right w:val="nil"/>
+            </w:tcBorders>
+          </w:tcPr>
+          <w:p>
+            <w:pPr>
+              <w:spacing w:after="0" w:line="240" w:lineRule="auto"/>
+              <w:rPr>
+                <w:rFonts w:ascii="Bookman Old Style" w:hAnsi="Bookman Old Style" w:cs="Arial"/>
+                <w:sz w:val="24"/>
+              </w:rPr>
+            </w:pPr>
+            <w:r>
+              <w:rPr>
+                <w:rFonts w:ascii="Bookman Old Style" w:hAnsi="Bookman Old Style" w:cs="Arial"/>
+                <w:sz w:val="24"/>
+              </w:rPr>
+              <w:t>:</w:t>
+            </w:r>
+          </w:p>
+        </w:tc>
+        <w:tc>
+          <w:tcPr>
+            <w:tcW w:w="3917" w:type="dxa"/>
+            <w:tcBorders>
+              <w:top w:val="nil"/>
+              <w:left w:val="nil"/>
+              <w:bottom w:val="nil"/>
+              <w:right w:val="nil"/>
+            </w:tcBorders>
+          </w:tcPr>
+          <w:p>
+            <w:pPr>
+              <w:spacing w:after="0" w:line="240" w:lineRule="auto"/>
+              <w:ind w:left="0" w:firstLine="0"/>
+              <w:jc w:val="left"/>
+              <w:rPr>
+                <w:rFonts w:ascii="Bookman Old Style" w:hAnsi="Bookman Old Style" w:cs="Arial"/>
+                <w:sz w:val="24"/>
+              </w:rPr>
+            </w:pPr>
+            <w:r>
+              <w:rPr>
+                <w:rFonts w:ascii="Bookman Old Style" w:hAnsi="Bookman Old Style" w:cs="Arial"/>
+                <w:sz w:val="24"/>
+              </w:rPr>
+              <w:t>2</w:t>
             </w:r>
           </w:p>
         </w:tc>
@@ -2320,8 +3641,8 @@
 </file>
 
 <file path=word/endnotes.xml><?xml version="1.0" encoding="utf-8"?>
-<w:endnotes xmlns:ve="http://schemas.openxmlformats.org/markup-compatibility/2006" xmlns:o="urn:schemas-microsoft-com:office:office" xmlns:r="http://schemas.openxmlformats.org/officeDocument/2006/relationships" xmlns:m="http://schemas.openxmlformats.org/officeDocument/2006/math" xmlns:v="urn:schemas-microsoft-com:vml" xmlns:wp="http://schemas.openxmlformats.org/drawingml/2006/wordprocessingDrawing" xmlns:w10="urn:schemas-microsoft-com:office:word" xmlns:w="http://schemas.openxmlformats.org/wordprocessingml/2006/main" xmlns:wne="http://schemas.microsoft.com/office/word/2006/wordml">
-  <w:endnote w:type="separator" w:id="0">
+<w:endnotes xmlns:wpc="http://schemas.microsoft.com/office/word/2010/wordprocessingCanvas" xmlns:mc="http://schemas.openxmlformats.org/markup-compatibility/2006" xmlns:o="urn:schemas-microsoft-com:office:office" xmlns:r="http://schemas.openxmlformats.org/officeDocument/2006/relationships" xmlns:m="http://schemas.openxmlformats.org/officeDocument/2006/math" xmlns:v="urn:schemas-microsoft-com:vml" xmlns:wp14="http://schemas.microsoft.com/office/word/2010/wordprocessingDrawing" xmlns:wp="http://schemas.openxmlformats.org/drawingml/2006/wordprocessingDrawing" xmlns:w10="urn:schemas-microsoft-com:office:word" xmlns:w="http://schemas.openxmlformats.org/wordprocessingml/2006/main" xmlns:w14="http://schemas.microsoft.com/office/word/2010/wordml" xmlns:w15="http://schemas.microsoft.com/office/word/2012/wordml" xmlns:wpg="http://schemas.microsoft.com/office/word/2010/wordprocessingGroup" xmlns:wpi="http://schemas.microsoft.com/office/word/2010/wordprocessingInk" xmlns:wne="http://schemas.microsoft.com/office/word/2006/wordml" xmlns:wps="http://schemas.microsoft.com/office/word/2010/wordprocessingShape" mc:Ignorable="w14 w15 wp14">
+  <w:endnote w:type="separator" w:id="-1">
     <w:p>
       <w:pPr>
         <w:spacing w:line="240" w:lineRule="auto"/>
@@ -2331,7 +3652,7 @@
       </w:r>
     </w:p>
   </w:endnote>
-  <w:endnote w:type="continuationSeparator" w:id="1">
+  <w:endnote w:type="continuationSeparator" w:id="0">
     <w:p>
       <w:pPr>
         <w:spacing w:line="240" w:lineRule="auto"/>
@@ -2345,8 +3666,8 @@
 </file>
 
 <file path=word/footnotes.xml><?xml version="1.0" encoding="utf-8"?>
-<w:footnotes xmlns:ve="http://schemas.openxmlformats.org/markup-compatibility/2006" xmlns:o="urn:schemas-microsoft-com:office:office" xmlns:r="http://schemas.openxmlformats.org/officeDocument/2006/relationships" xmlns:m="http://schemas.openxmlformats.org/officeDocument/2006/math" xmlns:v="urn:schemas-microsoft-com:vml" xmlns:wp="http://schemas.openxmlformats.org/drawingml/2006/wordprocessingDrawing" xmlns:w10="urn:schemas-microsoft-com:office:word" xmlns:w="http://schemas.openxmlformats.org/wordprocessingml/2006/main" xmlns:wne="http://schemas.microsoft.com/office/word/2006/wordml">
-  <w:footnote w:type="separator" w:id="0">
+<w:footnotes xmlns:wpc="http://schemas.microsoft.com/office/word/2010/wordprocessingCanvas" xmlns:mc="http://schemas.openxmlformats.org/markup-compatibility/2006" xmlns:o="urn:schemas-microsoft-com:office:office" xmlns:r="http://schemas.openxmlformats.org/officeDocument/2006/relationships" xmlns:m="http://schemas.openxmlformats.org/officeDocument/2006/math" xmlns:v="urn:schemas-microsoft-com:vml" xmlns:wp14="http://schemas.microsoft.com/office/word/2010/wordprocessingDrawing" xmlns:wp="http://schemas.openxmlformats.org/drawingml/2006/wordprocessingDrawing" xmlns:w10="urn:schemas-microsoft-com:office:word" xmlns:w="http://schemas.openxmlformats.org/wordprocessingml/2006/main" xmlns:w14="http://schemas.microsoft.com/office/word/2010/wordml" xmlns:w15="http://schemas.microsoft.com/office/word/2012/wordml" xmlns:wpg="http://schemas.microsoft.com/office/word/2010/wordprocessingGroup" xmlns:wpi="http://schemas.microsoft.com/office/word/2010/wordprocessingInk" xmlns:wne="http://schemas.microsoft.com/office/word/2006/wordml" xmlns:wps="http://schemas.microsoft.com/office/word/2010/wordprocessingShape" mc:Ignorable="w14 w15 wp14">
+  <w:footnote w:type="separator" w:id="-1">
     <w:p>
       <w:pPr>
         <w:spacing w:after="0" w:line="240" w:lineRule="auto"/>
@@ -2356,7 +3677,7 @@
       </w:r>
     </w:p>
   </w:footnote>
-  <w:footnote w:type="continuationSeparator" w:id="1">
+  <w:footnote w:type="continuationSeparator" w:id="0">
     <w:p>
       <w:pPr>
         <w:spacing w:after="0" w:line="240" w:lineRule="auto"/>
@@ -2370,7 +3691,7 @@
 </file>
 
 <file path=word/numbering.xml><?xml version="1.0" encoding="utf-8"?>
-<w:numbering xmlns:ve="http://schemas.openxmlformats.org/markup-compatibility/2006" xmlns:o="urn:schemas-microsoft-com:office:office" xmlns:r="http://schemas.openxmlformats.org/officeDocument/2006/relationships" xmlns:m="http://schemas.openxmlformats.org/officeDocument/2006/math" xmlns:v="urn:schemas-microsoft-com:vml" xmlns:wp="http://schemas.openxmlformats.org/drawingml/2006/wordprocessingDrawing" xmlns:w10="urn:schemas-microsoft-com:office:word" xmlns:w="http://schemas.openxmlformats.org/wordprocessingml/2006/main" xmlns:wne="http://schemas.microsoft.com/office/word/2006/wordml">
+<w:numbering xmlns:wpc="http://schemas.microsoft.com/office/word/2010/wordprocessingCanvas" xmlns:mc="http://schemas.openxmlformats.org/markup-compatibility/2006" xmlns:o="urn:schemas-microsoft-com:office:office" xmlns:r="http://schemas.openxmlformats.org/officeDocument/2006/relationships" xmlns:m="http://schemas.openxmlformats.org/officeDocument/2006/math" xmlns:v="urn:schemas-microsoft-com:vml" xmlns:wp14="http://schemas.microsoft.com/office/word/2010/wordprocessingDrawing" xmlns:wp="http://schemas.openxmlformats.org/drawingml/2006/wordprocessingDrawing" xmlns:w10="urn:schemas-microsoft-com:office:word" xmlns:w="http://schemas.openxmlformats.org/wordprocessingml/2006/main" xmlns:w14="http://schemas.microsoft.com/office/word/2010/wordml" xmlns:w15="http://schemas.microsoft.com/office/word/2012/wordml" xmlns:wpg="http://schemas.microsoft.com/office/word/2010/wordprocessingGroup" xmlns:wpi="http://schemas.microsoft.com/office/word/2010/wordprocessingInk" xmlns:wne="http://schemas.microsoft.com/office/word/2006/wordml" xmlns:wps="http://schemas.microsoft.com/office/word/2010/wordprocessingShape" mc:Ignorable="w14 w15 wp14">
   <w:abstractNum w:abstractNumId="0">
     <w:nsid w:val="E7D30810"/>
     <w:multiLevelType w:val="singleLevel"/>
@@ -2393,7 +3714,7 @@
 </file>
 
 <file path=word/styles.xml><?xml version="1.0" encoding="utf-8"?>
-<w:styles xmlns:r="http://schemas.openxmlformats.org/officeDocument/2006/relationships" xmlns:w="http://schemas.openxmlformats.org/wordprocessingml/2006/main">
+<w:styles xmlns:mc="http://schemas.openxmlformats.org/markup-compatibility/2006" xmlns:r="http://schemas.openxmlformats.org/officeDocument/2006/relationships" xmlns:w="http://schemas.openxmlformats.org/wordprocessingml/2006/main" xmlns:w14="http://schemas.microsoft.com/office/word/2010/wordml" xmlns:w15="http://schemas.microsoft.com/office/word/2012/wordml" mc:Ignorable="w14 w15">
   <w:docDefaults>
     <w:rPrDefault>
       <w:rPr>
@@ -2403,141 +3724,375 @@
     </w:rPrDefault>
     <w:pPrDefault/>
   </w:docDefaults>
-  <w:latentStyles w:defLockedState="0" w:defUIPriority="99" w:defSemiHidden="1" w:defUnhideWhenUsed="1" w:defQFormat="0" w:count="267">
-    <w:lsdException w:name="Normal" w:semiHidden="0" w:uiPriority="0" w:unhideWhenUsed="0" w:qFormat="1"/>
-    <w:lsdException w:name="heading 1" w:semiHidden="0" w:uiPriority="1" w:unhideWhenUsed="0" w:qFormat="1"/>
-    <w:lsdException w:name="heading 2" w:uiPriority="9" w:qFormat="1"/>
-    <w:lsdException w:name="heading 3" w:uiPriority="9" w:qFormat="1"/>
-    <w:lsdException w:name="heading 4" w:uiPriority="9" w:qFormat="1"/>
-    <w:lsdException w:name="heading 5" w:uiPriority="9" w:qFormat="1"/>
-    <w:lsdException w:name="heading 6" w:uiPriority="9" w:qFormat="1"/>
-    <w:lsdException w:name="heading 7" w:uiPriority="9" w:qFormat="1"/>
-    <w:lsdException w:name="heading 8" w:uiPriority="9" w:qFormat="1"/>
-    <w:lsdException w:name="heading 9" w:uiPriority="9" w:qFormat="1"/>
-    <w:lsdException w:name="toc 1" w:uiPriority="39"/>
-    <w:lsdException w:name="toc 2" w:uiPriority="39"/>
-    <w:lsdException w:name="toc 3" w:uiPriority="39"/>
-    <w:lsdException w:name="toc 4" w:uiPriority="39"/>
-    <w:lsdException w:name="toc 5" w:uiPriority="39"/>
-    <w:lsdException w:name="toc 6" w:uiPriority="39"/>
-    <w:lsdException w:name="toc 7" w:uiPriority="39"/>
-    <w:lsdException w:name="toc 8" w:uiPriority="39"/>
-    <w:lsdException w:name="toc 9" w:uiPriority="39"/>
-    <w:lsdException w:name="caption" w:uiPriority="35" w:qFormat="1"/>
-    <w:lsdException w:name="Title" w:semiHidden="0" w:uiPriority="10" w:unhideWhenUsed="0" w:qFormat="1"/>
-    <w:lsdException w:name="Default Paragraph Font" w:uiPriority="1" w:qFormat="1"/>
-    <w:lsdException w:name="Body Text" w:semiHidden="0" w:uiPriority="1" w:unhideWhenUsed="0" w:qFormat="1"/>
-    <w:lsdException w:name="Subtitle" w:semiHidden="0" w:uiPriority="11" w:unhideWhenUsed="0" w:qFormat="1"/>
-    <w:lsdException w:name="Hyperlink" w:semiHidden="0" w:qFormat="1"/>
-    <w:lsdException w:name="Strong" w:semiHidden="0" w:uiPriority="22" w:unhideWhenUsed="0" w:qFormat="1"/>
-    <w:lsdException w:name="Emphasis" w:semiHidden="0" w:uiPriority="20" w:unhideWhenUsed="0" w:qFormat="1"/>
-    <w:lsdException w:name="Normal Table" w:qFormat="1"/>
-    <w:lsdException w:name="Table Grid" w:semiHidden="0" w:uiPriority="39" w:unhideWhenUsed="0" w:qFormat="1"/>
-    <w:lsdException w:name="Light Shading" w:semiHidden="0" w:uiPriority="60" w:unhideWhenUsed="0"/>
-    <w:lsdException w:name="Light List" w:semiHidden="0" w:uiPriority="61" w:unhideWhenUsed="0"/>
-    <w:lsdException w:name="Light Grid" w:semiHidden="0" w:uiPriority="62" w:unhideWhenUsed="0"/>
-    <w:lsdException w:name="Medium Shading 1" w:semiHidden="0" w:uiPriority="63" w:unhideWhenUsed="0"/>
-    <w:lsdException w:name="Medium Shading 2" w:semiHidden="0" w:uiPriority="64" w:unhideWhenUsed="0"/>
-    <w:lsdException w:name="Medium List 1" w:semiHidden="0" w:uiPriority="65" w:unhideWhenUsed="0"/>
-    <w:lsdException w:name="Medium List 2" w:semiHidden="0" w:uiPriority="66" w:unhideWhenUsed="0"/>
-    <w:lsdException w:name="Medium Grid 1" w:semiHidden="0" w:uiPriority="67" w:unhideWhenUsed="0"/>
-    <w:lsdException w:name="Medium Grid 2" w:semiHidden="0" w:uiPriority="68" w:unhideWhenUsed="0"/>
-    <w:lsdException w:name="Medium Grid 3" w:semiHidden="0" w:uiPriority="69" w:unhideWhenUsed="0"/>
-    <w:lsdException w:name="Dark List" w:semiHidden="0" w:uiPriority="70" w:unhideWhenUsed="0"/>
-    <w:lsdException w:name="Colorful Shading" w:semiHidden="0" w:uiPriority="71" w:unhideWhenUsed="0"/>
-    <w:lsdException w:name="Colorful List" w:semiHidden="0" w:uiPriority="72" w:unhideWhenUsed="0"/>
-    <w:lsdException w:name="Colorful Grid" w:semiHidden="0" w:uiPriority="73" w:unhideWhenUsed="0"/>
-    <w:lsdException w:name="Light Shading Accent 1" w:semiHidden="0" w:uiPriority="60" w:unhideWhenUsed="0"/>
-    <w:lsdException w:name="Light List Accent 1" w:semiHidden="0" w:uiPriority="61" w:unhideWhenUsed="0"/>
-    <w:lsdException w:name="Light Grid Accent 1" w:semiHidden="0" w:uiPriority="62" w:unhideWhenUsed="0"/>
-    <w:lsdException w:name="Medium Shading 1 Accent 1" w:semiHidden="0" w:uiPriority="63" w:unhideWhenUsed="0"/>
-    <w:lsdException w:name="Medium Shading 2 Accent 1" w:semiHidden="0" w:uiPriority="64" w:unhideWhenUsed="0"/>
-    <w:lsdException w:name="Medium List 1 Accent 1" w:semiHidden="0" w:uiPriority="65" w:unhideWhenUsed="0"/>
-    <w:lsdException w:name="Medium List 2 Accent 1" w:semiHidden="0" w:uiPriority="66" w:unhideWhenUsed="0"/>
-    <w:lsdException w:name="Medium Grid 1 Accent 1" w:semiHidden="0" w:uiPriority="67" w:unhideWhenUsed="0"/>
-    <w:lsdException w:name="Medium Grid 2 Accent 1" w:semiHidden="0" w:uiPriority="68" w:unhideWhenUsed="0"/>
-    <w:lsdException w:name="Medium Grid 3 Accent 1" w:semiHidden="0" w:uiPriority="69" w:unhideWhenUsed="0"/>
-    <w:lsdException w:name="Dark List Accent 1" w:semiHidden="0" w:uiPriority="70" w:unhideWhenUsed="0"/>
-    <w:lsdException w:name="Colorful Shading Accent 1" w:semiHidden="0" w:uiPriority="71" w:unhideWhenUsed="0"/>
-    <w:lsdException w:name="Colorful List Accent 1" w:semiHidden="0" w:uiPriority="72" w:unhideWhenUsed="0"/>
-    <w:lsdException w:name="Colorful Grid Accent 1" w:semiHidden="0" w:uiPriority="73" w:unhideWhenUsed="0"/>
-    <w:lsdException w:name="Light Shading Accent 2" w:semiHidden="0" w:uiPriority="60" w:unhideWhenUsed="0"/>
-    <w:lsdException w:name="Light List Accent 2" w:semiHidden="0" w:uiPriority="61" w:unhideWhenUsed="0"/>
-    <w:lsdException w:name="Light Grid Accent 2" w:semiHidden="0" w:uiPriority="62" w:unhideWhenUsed="0"/>
-    <w:lsdException w:name="Medium Shading 1 Accent 2" w:semiHidden="0" w:uiPriority="63" w:unhideWhenUsed="0"/>
-    <w:lsdException w:name="Medium Shading 2 Accent 2" w:semiHidden="0" w:uiPriority="64" w:unhideWhenUsed="0"/>
-    <w:lsdException w:name="Medium List 1 Accent 2" w:semiHidden="0" w:uiPriority="65" w:unhideWhenUsed="0"/>
-    <w:lsdException w:name="Medium List 2 Accent 2" w:semiHidden="0" w:uiPriority="66" w:unhideWhenUsed="0"/>
-    <w:lsdException w:name="Medium Grid 1 Accent 2" w:semiHidden="0" w:uiPriority="67" w:unhideWhenUsed="0"/>
-    <w:lsdException w:name="Medium Grid 2 Accent 2" w:semiHidden="0" w:uiPriority="68" w:unhideWhenUsed="0"/>
-    <w:lsdException w:name="Medium Grid 3 Accent 2" w:semiHidden="0" w:uiPriority="69" w:unhideWhenUsed="0"/>
-    <w:lsdException w:name="Dark List Accent 2" w:semiHidden="0" w:uiPriority="70" w:unhideWhenUsed="0"/>
-    <w:lsdException w:name="Colorful Shading Accent 2" w:semiHidden="0" w:uiPriority="71" w:unhideWhenUsed="0"/>
-    <w:lsdException w:name="Colorful List Accent 2" w:semiHidden="0" w:uiPriority="72" w:unhideWhenUsed="0"/>
-    <w:lsdException w:name="Colorful Grid Accent 2" w:semiHidden="0" w:uiPriority="73" w:unhideWhenUsed="0"/>
-    <w:lsdException w:name="Light Shading Accent 3" w:semiHidden="0" w:uiPriority="60" w:unhideWhenUsed="0"/>
-    <w:lsdException w:name="Light List Accent 3" w:semiHidden="0" w:uiPriority="61" w:unhideWhenUsed="0"/>
-    <w:lsdException w:name="Light Grid Accent 3" w:semiHidden="0" w:uiPriority="62" w:unhideWhenUsed="0"/>
-    <w:lsdException w:name="Medium Shading 1 Accent 3" w:semiHidden="0" w:uiPriority="63" w:unhideWhenUsed="0"/>
-    <w:lsdException w:name="Medium Shading 2 Accent 3" w:semiHidden="0" w:uiPriority="64" w:unhideWhenUsed="0"/>
-    <w:lsdException w:name="Medium List 1 Accent 3" w:semiHidden="0" w:uiPriority="65" w:unhideWhenUsed="0"/>
-    <w:lsdException w:name="Medium List 2 Accent 3" w:semiHidden="0" w:uiPriority="66" w:unhideWhenUsed="0"/>
-    <w:lsdException w:name="Medium Grid 1 Accent 3" w:semiHidden="0" w:uiPriority="67" w:unhideWhenUsed="0"/>
-    <w:lsdException w:name="Medium Grid 2 Accent 3" w:semiHidden="0" w:uiPriority="68" w:unhideWhenUsed="0"/>
-    <w:lsdException w:name="Medium Grid 3 Accent 3" w:semiHidden="0" w:uiPriority="69" w:unhideWhenUsed="0"/>
-    <w:lsdException w:name="Dark List Accent 3" w:semiHidden="0" w:uiPriority="70" w:unhideWhenUsed="0"/>
-    <w:lsdException w:name="Colorful Shading Accent 3" w:semiHidden="0" w:uiPriority="71" w:unhideWhenUsed="0"/>
-    <w:lsdException w:name="Colorful List Accent 3" w:semiHidden="0" w:uiPriority="72" w:unhideWhenUsed="0"/>
-    <w:lsdException w:name="Colorful Grid Accent 3" w:semiHidden="0" w:uiPriority="73" w:unhideWhenUsed="0"/>
-    <w:lsdException w:name="Light Shading Accent 4" w:semiHidden="0" w:uiPriority="60" w:unhideWhenUsed="0"/>
-    <w:lsdException w:name="Light List Accent 4" w:semiHidden="0" w:uiPriority="61" w:unhideWhenUsed="0"/>
-    <w:lsdException w:name="Light Grid Accent 4" w:semiHidden="0" w:uiPriority="62" w:unhideWhenUsed="0"/>
-    <w:lsdException w:name="Medium Shading 1 Accent 4" w:semiHidden="0" w:uiPriority="63" w:unhideWhenUsed="0"/>
-    <w:lsdException w:name="Medium Shading 2 Accent 4" w:semiHidden="0" w:uiPriority="64" w:unhideWhenUsed="0"/>
-    <w:lsdException w:name="Medium List 1 Accent 4" w:semiHidden="0" w:uiPriority="65" w:unhideWhenUsed="0"/>
-    <w:lsdException w:name="Medium List 2 Accent 4" w:semiHidden="0" w:uiPriority="66" w:unhideWhenUsed="0"/>
-    <w:lsdException w:name="Medium Grid 1 Accent 4" w:semiHidden="0" w:uiPriority="67" w:unhideWhenUsed="0"/>
-    <w:lsdException w:name="Medium Grid 2 Accent 4" w:semiHidden="0" w:uiPriority="68" w:unhideWhenUsed="0"/>
-    <w:lsdException w:name="Medium Grid 3 Accent 4" w:semiHidden="0" w:uiPriority="69" w:unhideWhenUsed="0"/>
-    <w:lsdException w:name="Dark List Accent 4" w:semiHidden="0" w:uiPriority="70" w:unhideWhenUsed="0"/>
-    <w:lsdException w:name="Colorful Shading Accent 4" w:semiHidden="0" w:uiPriority="71" w:unhideWhenUsed="0"/>
-    <w:lsdException w:name="Colorful List Accent 4" w:semiHidden="0" w:uiPriority="72" w:unhideWhenUsed="0"/>
-    <w:lsdException w:name="Colorful Grid Accent 4" w:semiHidden="0" w:uiPriority="73" w:unhideWhenUsed="0"/>
-    <w:lsdException w:name="Light Shading Accent 5" w:semiHidden="0" w:uiPriority="60" w:unhideWhenUsed="0"/>
-    <w:lsdException w:name="Light List Accent 5" w:semiHidden="0" w:uiPriority="61" w:unhideWhenUsed="0"/>
-    <w:lsdException w:name="Light Grid Accent 5" w:semiHidden="0" w:uiPriority="62" w:unhideWhenUsed="0"/>
-    <w:lsdException w:name="Medium Shading 1 Accent 5" w:semiHidden="0" w:uiPriority="63" w:unhideWhenUsed="0"/>
-    <w:lsdException w:name="Medium Shading 2 Accent 5" w:semiHidden="0" w:uiPriority="64" w:unhideWhenUsed="0"/>
-    <w:lsdException w:name="Medium List 1 Accent 5" w:semiHidden="0" w:uiPriority="65" w:unhideWhenUsed="0"/>
-    <w:lsdException w:name="Medium List 2 Accent 5" w:semiHidden="0" w:uiPriority="66" w:unhideWhenUsed="0"/>
-    <w:lsdException w:name="Medium Grid 1 Accent 5" w:semiHidden="0" w:uiPriority="67" w:unhideWhenUsed="0"/>
-    <w:lsdException w:name="Medium Grid 2 Accent 5" w:semiHidden="0" w:uiPriority="68" w:unhideWhenUsed="0"/>
-    <w:lsdException w:name="Medium Grid 3 Accent 5" w:semiHidden="0" w:uiPriority="69" w:unhideWhenUsed="0"/>
-    <w:lsdException w:name="Dark List Accent 5" w:semiHidden="0" w:uiPriority="70" w:unhideWhenUsed="0"/>
-    <w:lsdException w:name="Colorful Shading Accent 5" w:semiHidden="0" w:uiPriority="71" w:unhideWhenUsed="0"/>
-    <w:lsdException w:name="Colorful List Accent 5" w:semiHidden="0" w:uiPriority="72" w:unhideWhenUsed="0"/>
-    <w:lsdException w:name="Colorful Grid Accent 5" w:semiHidden="0" w:uiPriority="73" w:unhideWhenUsed="0"/>
-    <w:lsdException w:name="Light Shading Accent 6" w:semiHidden="0" w:uiPriority="60" w:unhideWhenUsed="0"/>
-    <w:lsdException w:name="Light List Accent 6" w:semiHidden="0" w:uiPriority="61" w:unhideWhenUsed="0"/>
-    <w:lsdException w:name="Light Grid Accent 6" w:semiHidden="0" w:uiPriority="62" w:unhideWhenUsed="0"/>
-    <w:lsdException w:name="Medium Shading 1 Accent 6" w:semiHidden="0" w:uiPriority="63" w:unhideWhenUsed="0"/>
-    <w:lsdException w:name="Medium Shading 2 Accent 6" w:semiHidden="0" w:uiPriority="64" w:unhideWhenUsed="0"/>
-    <w:lsdException w:name="Medium List 1 Accent 6" w:semiHidden="0" w:uiPriority="65" w:unhideWhenUsed="0"/>
-    <w:lsdException w:name="Medium List 2 Accent 6" w:semiHidden="0" w:uiPriority="66" w:unhideWhenUsed="0"/>
-    <w:lsdException w:name="Medium Grid 1 Accent 6" w:semiHidden="0" w:uiPriority="67" w:unhideWhenUsed="0"/>
-    <w:lsdException w:name="Medium Grid 2 Accent 6" w:semiHidden="0" w:uiPriority="68" w:unhideWhenUsed="0"/>
-    <w:lsdException w:name="Medium Grid 3 Accent 6" w:semiHidden="0" w:uiPriority="69" w:unhideWhenUsed="0"/>
-    <w:lsdException w:name="Dark List Accent 6" w:semiHidden="0" w:uiPriority="70" w:unhideWhenUsed="0"/>
-    <w:lsdException w:name="Colorful Shading Accent 6" w:semiHidden="0" w:uiPriority="71" w:unhideWhenUsed="0"/>
-    <w:lsdException w:name="Colorful List Accent 6" w:semiHidden="0" w:uiPriority="72" w:unhideWhenUsed="0"/>
-    <w:lsdException w:name="Colorful Grid Accent 6" w:semiHidden="0" w:uiPriority="73" w:unhideWhenUsed="0"/>
-    <w:lsdException w:name="Subtle Emphasis" w:semiHidden="0" w:uiPriority="19" w:unhideWhenUsed="0" w:qFormat="1"/>
-    <w:lsdException w:name="Intense Emphasis" w:semiHidden="0" w:uiPriority="21" w:unhideWhenUsed="0" w:qFormat="1"/>
-    <w:lsdException w:name="Subtle Reference" w:semiHidden="0" w:uiPriority="31" w:unhideWhenUsed="0" w:qFormat="1"/>
-    <w:lsdException w:name="Intense Reference" w:semiHidden="0" w:uiPriority="32" w:unhideWhenUsed="0" w:qFormat="1"/>
-    <w:lsdException w:name="Book Title" w:semiHidden="0" w:uiPriority="33" w:unhideWhenUsed="0" w:qFormat="1"/>
-    <w:lsdException w:name="Bibliography" w:uiPriority="37"/>
-    <w:lsdException w:name="TOC Heading" w:uiPriority="39" w:qFormat="1"/>
+  <w:latentStyles w:defLockedState="0" w:defUIPriority="99" w:defSemiHidden="0" w:defUnhideWhenUsed="0" w:defQFormat="0" w:count="371">
+    <w:lsdException w:name="Normal" w:uiPriority="0" w:qFormat="1"/>
+    <w:lsdException w:name="heading 1" w:uiPriority="1" w:qFormat="1"/>
+    <w:lsdException w:name="heading 2" w:semiHidden="1" w:uiPriority="9" w:unhideWhenUsed="1" w:qFormat="1"/>
+    <w:lsdException w:name="heading 3" w:semiHidden="1" w:uiPriority="9" w:unhideWhenUsed="1" w:qFormat="1"/>
+    <w:lsdException w:name="heading 4" w:semiHidden="1" w:uiPriority="9" w:unhideWhenUsed="1" w:qFormat="1"/>
+    <w:lsdException w:name="heading 5" w:semiHidden="1" w:uiPriority="9" w:unhideWhenUsed="1" w:qFormat="1"/>
+    <w:lsdException w:name="heading 6" w:semiHidden="1" w:uiPriority="9" w:unhideWhenUsed="1" w:qFormat="1"/>
+    <w:lsdException w:name="heading 7" w:semiHidden="1" w:uiPriority="9" w:unhideWhenUsed="1" w:qFormat="1"/>
+    <w:lsdException w:name="heading 8" w:semiHidden="1" w:uiPriority="9" w:unhideWhenUsed="1" w:qFormat="1"/>
+    <w:lsdException w:name="heading 9" w:semiHidden="1" w:uiPriority="9" w:unhideWhenUsed="1" w:qFormat="1"/>
+    <w:lsdException w:name="index 1" w:semiHidden="1" w:unhideWhenUsed="1"/>
+    <w:lsdException w:name="index 2" w:semiHidden="1" w:unhideWhenUsed="1"/>
+    <w:lsdException w:name="index 3" w:semiHidden="1" w:unhideWhenUsed="1"/>
+    <w:lsdException w:name="index 4" w:semiHidden="1" w:unhideWhenUsed="1"/>
+    <w:lsdException w:name="index 5" w:semiHidden="1" w:unhideWhenUsed="1"/>
+    <w:lsdException w:name="index 6" w:semiHidden="1" w:unhideWhenUsed="1"/>
+    <w:lsdException w:name="index 7" w:semiHidden="1" w:unhideWhenUsed="1"/>
+    <w:lsdException w:name="index 8" w:semiHidden="1" w:unhideWhenUsed="1"/>
+    <w:lsdException w:name="index 9" w:semiHidden="1" w:unhideWhenUsed="1"/>
+    <w:lsdException w:name="toc 1" w:semiHidden="1" w:uiPriority="39" w:unhideWhenUsed="1"/>
+    <w:lsdException w:name="toc 2" w:semiHidden="1" w:uiPriority="39" w:unhideWhenUsed="1"/>
+    <w:lsdException w:name="toc 3" w:semiHidden="1" w:uiPriority="39" w:unhideWhenUsed="1"/>
+    <w:lsdException w:name="toc 4" w:semiHidden="1" w:uiPriority="39" w:unhideWhenUsed="1"/>
+    <w:lsdException w:name="toc 5" w:semiHidden="1" w:uiPriority="39" w:unhideWhenUsed="1"/>
+    <w:lsdException w:name="toc 6" w:semiHidden="1" w:uiPriority="39" w:unhideWhenUsed="1"/>
+    <w:lsdException w:name="toc 7" w:semiHidden="1" w:uiPriority="39" w:unhideWhenUsed="1"/>
+    <w:lsdException w:name="toc 8" w:semiHidden="1" w:uiPriority="39" w:unhideWhenUsed="1"/>
+    <w:lsdException w:name="toc 9" w:semiHidden="1" w:uiPriority="39" w:unhideWhenUsed="1"/>
+    <w:lsdException w:name="Normal Indent" w:semiHidden="1" w:unhideWhenUsed="1"/>
+    <w:lsdException w:name="footnote text" w:semiHidden="1" w:unhideWhenUsed="1"/>
+    <w:lsdException w:name="annotation text" w:semiHidden="1" w:unhideWhenUsed="1"/>
+    <w:lsdException w:name="header" w:semiHidden="1" w:unhideWhenUsed="1"/>
+    <w:lsdException w:name="footer" w:semiHidden="1" w:unhideWhenUsed="1"/>
+    <w:lsdException w:name="index heading" w:semiHidden="1" w:unhideWhenUsed="1"/>
+    <w:lsdException w:name="caption" w:semiHidden="1" w:uiPriority="35" w:unhideWhenUsed="1" w:qFormat="1"/>
+    <w:lsdException w:name="table of figures" w:semiHidden="1" w:unhideWhenUsed="1"/>
+    <w:lsdException w:name="envelope address" w:semiHidden="1" w:unhideWhenUsed="1"/>
+    <w:lsdException w:name="envelope return" w:semiHidden="1" w:unhideWhenUsed="1"/>
+    <w:lsdException w:name="footnote reference" w:semiHidden="1" w:unhideWhenUsed="1"/>
+    <w:lsdException w:name="annotation reference" w:semiHidden="1" w:unhideWhenUsed="1"/>
+    <w:lsdException w:name="line number" w:semiHidden="1" w:unhideWhenUsed="1"/>
+    <w:lsdException w:name="page number" w:semiHidden="1" w:unhideWhenUsed="1"/>
+    <w:lsdException w:name="endnote reference" w:semiHidden="1" w:unhideWhenUsed="1"/>
+    <w:lsdException w:name="endnote text" w:semiHidden="1" w:unhideWhenUsed="1"/>
+    <w:lsdException w:name="table of authorities" w:semiHidden="1" w:unhideWhenUsed="1"/>
+    <w:lsdException w:name="macro" w:semiHidden="1" w:unhideWhenUsed="1"/>
+    <w:lsdException w:name="toa heading" w:semiHidden="1" w:unhideWhenUsed="1"/>
+    <w:lsdException w:name="List" w:semiHidden="1" w:unhideWhenUsed="1"/>
+    <w:lsdException w:name="List Bullet" w:semiHidden="1" w:unhideWhenUsed="1"/>
+    <w:lsdException w:name="List Number" w:semiHidden="1" w:unhideWhenUsed="1"/>
+    <w:lsdException w:name="List 2" w:semiHidden="1" w:unhideWhenUsed="1"/>
+    <w:lsdException w:name="List 3" w:semiHidden="1" w:unhideWhenUsed="1"/>
+    <w:lsdException w:name="List 4" w:semiHidden="1" w:unhideWhenUsed="1"/>
+    <w:lsdException w:name="List 5" w:semiHidden="1" w:unhideWhenUsed="1"/>
+    <w:lsdException w:name="List Bullet 2" w:semiHidden="1" w:unhideWhenUsed="1"/>
+    <w:lsdException w:name="List Bullet 3" w:semiHidden="1" w:unhideWhenUsed="1"/>
+    <w:lsdException w:name="List Bullet 4" w:semiHidden="1" w:unhideWhenUsed="1"/>
+    <w:lsdException w:name="List Bullet 5" w:semiHidden="1" w:unhideWhenUsed="1"/>
+    <w:lsdException w:name="List Number 2" w:semiHidden="1" w:unhideWhenUsed="1"/>
+    <w:lsdException w:name="List Number 3" w:semiHidden="1" w:unhideWhenUsed="1"/>
+    <w:lsdException w:name="List Number 4" w:semiHidden="1" w:unhideWhenUsed="1"/>
+    <w:lsdException w:name="List Number 5" w:semiHidden="1" w:unhideWhenUsed="1"/>
+    <w:lsdException w:name="Title" w:uiPriority="10" w:qFormat="1"/>
+    <w:lsdException w:name="Closing" w:semiHidden="1" w:unhideWhenUsed="1"/>
+    <w:lsdException w:name="Signature" w:semiHidden="1" w:unhideWhenUsed="1"/>
+    <w:lsdException w:name="Default Paragraph Font" w:semiHidden="1" w:uiPriority="1" w:unhideWhenUsed="1" w:qFormat="1"/>
+    <w:lsdException w:name="Body Text" w:uiPriority="1" w:qFormat="1"/>
+    <w:lsdException w:name="Body Text Indent" w:semiHidden="1" w:unhideWhenUsed="1"/>
+    <w:lsdException w:name="List Continue" w:semiHidden="1" w:unhideWhenUsed="1"/>
+    <w:lsdException w:name="List Continue 2" w:semiHidden="1" w:unhideWhenUsed="1"/>
+    <w:lsdException w:name="List Continue 3" w:semiHidden="1" w:unhideWhenUsed="1"/>
+    <w:lsdException w:name="List Continue 4" w:semiHidden="1" w:unhideWhenUsed="1"/>
+    <w:lsdException w:name="List Continue 5" w:semiHidden="1" w:unhideWhenUsed="1"/>
+    <w:lsdException w:name="Message Header" w:semiHidden="1" w:unhideWhenUsed="1"/>
+    <w:lsdException w:name="Subtitle" w:uiPriority="11" w:qFormat="1"/>
+    <w:lsdException w:name="Salutation" w:semiHidden="1" w:unhideWhenUsed="1"/>
+    <w:lsdException w:name="Date" w:semiHidden="1" w:unhideWhenUsed="1"/>
+    <w:lsdException w:name="Body Text First Indent" w:semiHidden="1" w:unhideWhenUsed="1"/>
+    <w:lsdException w:name="Body Text First Indent 2" w:semiHidden="1" w:unhideWhenUsed="1"/>
+    <w:lsdException w:name="Note Heading" w:semiHidden="1" w:unhideWhenUsed="1"/>
+    <w:lsdException w:name="Body Text 2" w:semiHidden="1" w:unhideWhenUsed="1"/>
+    <w:lsdException w:name="Body Text 3" w:semiHidden="1" w:unhideWhenUsed="1"/>
+    <w:lsdException w:name="Body Text Indent 2" w:semiHidden="1" w:unhideWhenUsed="1"/>
+    <w:lsdException w:name="Body Text Indent 3" w:semiHidden="1" w:unhideWhenUsed="1"/>
+    <w:lsdException w:name="Block Text" w:semiHidden="1" w:unhideWhenUsed="1"/>
+    <w:lsdException w:name="Hyperlink" w:unhideWhenUsed="1" w:qFormat="1"/>
+    <w:lsdException w:name="FollowedHyperlink" w:semiHidden="1" w:unhideWhenUsed="1"/>
+    <w:lsdException w:name="Strong" w:uiPriority="22" w:qFormat="1"/>
+    <w:lsdException w:name="Emphasis" w:uiPriority="20" w:qFormat="1"/>
+    <w:lsdException w:name="Document Map" w:semiHidden="1" w:unhideWhenUsed="1"/>
+    <w:lsdException w:name="Plain Text" w:semiHidden="1" w:unhideWhenUsed="1"/>
+    <w:lsdException w:name="E-mail Signature" w:semiHidden="1" w:unhideWhenUsed="1"/>
+    <w:lsdException w:name="HTML Top of Form" w:semiHidden="1" w:unhideWhenUsed="1"/>
+    <w:lsdException w:name="HTML Bottom of Form" w:semiHidden="1" w:unhideWhenUsed="1"/>
+    <w:lsdException w:name="Normal (Web)" w:semiHidden="1" w:unhideWhenUsed="1"/>
+    <w:lsdException w:name="HTML Acronym" w:semiHidden="1" w:unhideWhenUsed="1"/>
+    <w:lsdException w:name="HTML Address" w:semiHidden="1" w:unhideWhenUsed="1"/>
+    <w:lsdException w:name="HTML Cite" w:semiHidden="1" w:unhideWhenUsed="1"/>
+    <w:lsdException w:name="HTML Code" w:semiHidden="1" w:unhideWhenUsed="1"/>
+    <w:lsdException w:name="HTML Definition" w:semiHidden="1" w:unhideWhenUsed="1"/>
+    <w:lsdException w:name="HTML Keyboard" w:semiHidden="1" w:unhideWhenUsed="1"/>
+    <w:lsdException w:name="HTML Preformatted" w:semiHidden="1" w:unhideWhenUsed="1"/>
+    <w:lsdException w:name="HTML Sample" w:semiHidden="1" w:unhideWhenUsed="1"/>
+    <w:lsdException w:name="HTML Typewriter" w:semiHidden="1" w:unhideWhenUsed="1"/>
+    <w:lsdException w:name="HTML Variable" w:semiHidden="1" w:unhideWhenUsed="1"/>
+    <w:lsdException w:name="Normal Table" w:semiHidden="1" w:unhideWhenUsed="1" w:qFormat="1"/>
+    <w:lsdException w:name="annotation subject" w:semiHidden="1" w:unhideWhenUsed="1"/>
+    <w:lsdException w:name="No List" w:semiHidden="1" w:unhideWhenUsed="1"/>
+    <w:lsdException w:name="Outline List 1" w:semiHidden="1" w:unhideWhenUsed="1"/>
+    <w:lsdException w:name="Outline List 2" w:semiHidden="1" w:unhideWhenUsed="1"/>
+    <w:lsdException w:name="Outline List 3" w:semiHidden="1" w:unhideWhenUsed="1"/>
+    <w:lsdException w:name="Table Simple 1" w:semiHidden="1" w:unhideWhenUsed="1"/>
+    <w:lsdException w:name="Table Simple 2" w:semiHidden="1" w:unhideWhenUsed="1"/>
+    <w:lsdException w:name="Table Simple 3" w:semiHidden="1" w:unhideWhenUsed="1"/>
+    <w:lsdException w:name="Table Classic 1" w:semiHidden="1" w:unhideWhenUsed="1"/>
+    <w:lsdException w:name="Table Classic 2" w:semiHidden="1" w:unhideWhenUsed="1"/>
+    <w:lsdException w:name="Table Classic 3" w:semiHidden="1" w:unhideWhenUsed="1"/>
+    <w:lsdException w:name="Table Classic 4" w:semiHidden="1" w:unhideWhenUsed="1"/>
+    <w:lsdException w:name="Table Colorful 1" w:semiHidden="1" w:unhideWhenUsed="1"/>
+    <w:lsdException w:name="Table Colorful 2" w:semiHidden="1" w:unhideWhenUsed="1"/>
+    <w:lsdException w:name="Table Colorful 3" w:semiHidden="1" w:unhideWhenUsed="1"/>
+    <w:lsdException w:name="Table Columns 1" w:semiHidden="1" w:unhideWhenUsed="1"/>
+    <w:lsdException w:name="Table Columns 2" w:semiHidden="1" w:unhideWhenUsed="1"/>
+    <w:lsdException w:name="Table Columns 3" w:semiHidden="1" w:unhideWhenUsed="1"/>
+    <w:lsdException w:name="Table Columns 4" w:semiHidden="1" w:unhideWhenUsed="1"/>
+    <w:lsdException w:name="Table Columns 5" w:semiHidden="1" w:unhideWhenUsed="1"/>
+    <w:lsdException w:name="Table Grid 1" w:semiHidden="1" w:unhideWhenUsed="1"/>
+    <w:lsdException w:name="Table Grid 2" w:semiHidden="1" w:unhideWhenUsed="1"/>
+    <w:lsdException w:name="Table Grid 3" w:semiHidden="1" w:unhideWhenUsed="1"/>
+    <w:lsdException w:name="Table Grid 4" w:semiHidden="1" w:unhideWhenUsed="1"/>
+    <w:lsdException w:name="Table Grid 5" w:semiHidden="1" w:unhideWhenUsed="1"/>
+    <w:lsdException w:name="Table Grid 6" w:semiHidden="1" w:unhideWhenUsed="1"/>
+    <w:lsdException w:name="Table Grid 7" w:semiHidden="1" w:unhideWhenUsed="1"/>
+    <w:lsdException w:name="Table Grid 8" w:semiHidden="1" w:unhideWhenUsed="1"/>
+    <w:lsdException w:name="Table List 1" w:semiHidden="1" w:unhideWhenUsed="1"/>
+    <w:lsdException w:name="Table List 2" w:semiHidden="1" w:unhideWhenUsed="1"/>
+    <w:lsdException w:name="Table List 3" w:semiHidden="1" w:unhideWhenUsed="1"/>
+    <w:lsdException w:name="Table List 4" w:semiHidden="1" w:unhideWhenUsed="1"/>
+    <w:lsdException w:name="Table List 5" w:semiHidden="1" w:unhideWhenUsed="1"/>
+    <w:lsdException w:name="Table List 6" w:semiHidden="1" w:unhideWhenUsed="1"/>
+    <w:lsdException w:name="Table List 7" w:semiHidden="1" w:unhideWhenUsed="1"/>
+    <w:lsdException w:name="Table List 8" w:semiHidden="1" w:unhideWhenUsed="1"/>
+    <w:lsdException w:name="Table 3D effects 1" w:semiHidden="1" w:unhideWhenUsed="1"/>
+    <w:lsdException w:name="Table 3D effects 2" w:semiHidden="1" w:unhideWhenUsed="1"/>
+    <w:lsdException w:name="Table 3D effects 3" w:semiHidden="1" w:unhideWhenUsed="1"/>
+    <w:lsdException w:name="Table Contemporary" w:semiHidden="1" w:unhideWhenUsed="1"/>
+    <w:lsdException w:name="Table Elegant" w:semiHidden="1" w:unhideWhenUsed="1"/>
+    <w:lsdException w:name="Table Professional" w:semiHidden="1" w:unhideWhenUsed="1"/>
+    <w:lsdException w:name="Table Subtle 1" w:semiHidden="1" w:unhideWhenUsed="1"/>
+    <w:lsdException w:name="Table Subtle 2" w:semiHidden="1" w:unhideWhenUsed="1"/>
+    <w:lsdException w:name="Table Web 1" w:semiHidden="1" w:unhideWhenUsed="1"/>
+    <w:lsdException w:name="Table Web 2" w:semiHidden="1" w:unhideWhenUsed="1"/>
+    <w:lsdException w:name="Table Web 3" w:semiHidden="1" w:unhideWhenUsed="1"/>
+    <w:lsdException w:name="Balloon Text" w:semiHidden="1" w:unhideWhenUsed="1"/>
+    <w:lsdException w:name="Table Grid" w:uiPriority="39" w:qFormat="1"/>
+    <w:lsdException w:name="Table Theme" w:semiHidden="1" w:unhideWhenUsed="1"/>
+    <w:lsdException w:name="Placeholder Text" w:semiHidden="1" w:unhideWhenUsed="1"/>
+    <w:lsdException w:name="No Spacing" w:semiHidden="1" w:unhideWhenUsed="1"/>
+    <w:lsdException w:name="Light Shading" w:uiPriority="60"/>
+    <w:lsdException w:name="Light List" w:uiPriority="61"/>
+    <w:lsdException w:name="Light Grid" w:uiPriority="62"/>
+    <w:lsdException w:name="Medium Shading 1" w:uiPriority="63"/>
+    <w:lsdException w:name="Medium Shading 2" w:uiPriority="64"/>
+    <w:lsdException w:name="Medium List 1" w:uiPriority="65"/>
+    <w:lsdException w:name="Medium List 2" w:uiPriority="66"/>
+    <w:lsdException w:name="Medium Grid 1" w:uiPriority="67"/>
+    <w:lsdException w:name="Medium Grid 2" w:uiPriority="68"/>
+    <w:lsdException w:name="Medium Grid 3" w:uiPriority="69"/>
+    <w:lsdException w:name="Dark List" w:uiPriority="70"/>
+    <w:lsdException w:name="Colorful Shading" w:uiPriority="71"/>
+    <w:lsdException w:name="Colorful List" w:uiPriority="72"/>
+    <w:lsdException w:name="Colorful Grid" w:uiPriority="73"/>
+    <w:lsdException w:name="Light Shading Accent 1" w:uiPriority="60"/>
+    <w:lsdException w:name="Light List Accent 1" w:uiPriority="61"/>
+    <w:lsdException w:name="Light Grid Accent 1" w:uiPriority="62"/>
+    <w:lsdException w:name="Medium Shading 1 Accent 1" w:uiPriority="63"/>
+    <w:lsdException w:name="Medium Shading 2 Accent 1" w:uiPriority="64"/>
+    <w:lsdException w:name="Medium List 1 Accent 1" w:uiPriority="65"/>
+    <w:lsdException w:name="Revision" w:semiHidden="1"/>
+    <w:lsdException w:name="Medium List 2 Accent 1" w:uiPriority="66"/>
+    <w:lsdException w:name="Medium Grid 1 Accent 1" w:uiPriority="67"/>
+    <w:lsdException w:name="Medium Grid 2 Accent 1" w:uiPriority="68"/>
+    <w:lsdException w:name="Medium Grid 3 Accent 1" w:uiPriority="69"/>
+    <w:lsdException w:name="Dark List Accent 1" w:uiPriority="70"/>
+    <w:lsdException w:name="Colorful Shading Accent 1" w:uiPriority="71"/>
+    <w:lsdException w:name="Colorful List Accent 1" w:uiPriority="72"/>
+    <w:lsdException w:name="Colorful Grid Accent 1" w:uiPriority="73"/>
+    <w:lsdException w:name="Light Shading Accent 2" w:uiPriority="60"/>
+    <w:lsdException w:name="Light List Accent 2" w:uiPriority="61"/>
+    <w:lsdException w:name="Light Grid Accent 2" w:uiPriority="62"/>
+    <w:lsdException w:name="Medium Shading 1 Accent 2" w:uiPriority="63"/>
+    <w:lsdException w:name="Medium Shading 2 Accent 2" w:uiPriority="64"/>
+    <w:lsdException w:name="Medium List 1 Accent 2" w:uiPriority="65"/>
+    <w:lsdException w:name="Medium List 2 Accent 2" w:uiPriority="66"/>
+    <w:lsdException w:name="Medium Grid 1 Accent 2" w:uiPriority="67"/>
+    <w:lsdException w:name="Medium Grid 2 Accent 2" w:uiPriority="68"/>
+    <w:lsdException w:name="Medium Grid 3 Accent 2" w:uiPriority="69"/>
+    <w:lsdException w:name="Dark List Accent 2" w:uiPriority="70"/>
+    <w:lsdException w:name="Colorful Shading Accent 2" w:uiPriority="71"/>
+    <w:lsdException w:name="Colorful List Accent 2" w:uiPriority="72"/>
+    <w:lsdException w:name="Colorful Grid Accent 2" w:uiPriority="73"/>
+    <w:lsdException w:name="Light Shading Accent 3" w:uiPriority="60"/>
+    <w:lsdException w:name="Light List Accent 3" w:uiPriority="61"/>
+    <w:lsdException w:name="Light Grid Accent 3" w:uiPriority="62"/>
+    <w:lsdException w:name="Medium Shading 1 Accent 3" w:uiPriority="63"/>
+    <w:lsdException w:name="Medium Shading 2 Accent 3" w:uiPriority="64"/>
+    <w:lsdException w:name="Medium List 1 Accent 3" w:uiPriority="65"/>
+    <w:lsdException w:name="Medium List 2 Accent 3" w:uiPriority="66"/>
+    <w:lsdException w:name="Medium Grid 1 Accent 3" w:uiPriority="67"/>
+    <w:lsdException w:name="Medium Grid 2 Accent 3" w:uiPriority="68"/>
+    <w:lsdException w:name="Medium Grid 3 Accent 3" w:uiPriority="69"/>
+    <w:lsdException w:name="Dark List Accent 3" w:uiPriority="70"/>
+    <w:lsdException w:name="Colorful Shading Accent 3" w:uiPriority="71"/>
+    <w:lsdException w:name="Colorful List Accent 3" w:uiPriority="72"/>
+    <w:lsdException w:name="Colorful Grid Accent 3" w:uiPriority="73"/>
+    <w:lsdException w:name="Light Shading Accent 4" w:uiPriority="60"/>
+    <w:lsdException w:name="Light List Accent 4" w:uiPriority="61"/>
+    <w:lsdException w:name="Light Grid Accent 4" w:uiPriority="62"/>
+    <w:lsdException w:name="Medium Shading 1 Accent 4" w:uiPriority="63"/>
+    <w:lsdException w:name="Medium Shading 2 Accent 4" w:uiPriority="64"/>
+    <w:lsdException w:name="Medium List 1 Accent 4" w:uiPriority="65"/>
+    <w:lsdException w:name="Medium List 2 Accent 4" w:uiPriority="66"/>
+    <w:lsdException w:name="Medium Grid 1 Accent 4" w:uiPriority="67"/>
+    <w:lsdException w:name="Medium Grid 2 Accent 4" w:uiPriority="68"/>
+    <w:lsdException w:name="Medium Grid 3 Accent 4" w:uiPriority="69"/>
+    <w:lsdException w:name="Dark List Accent 4" w:uiPriority="70"/>
+    <w:lsdException w:name="Colorful Shading Accent 4" w:uiPriority="71"/>
+    <w:lsdException w:name="Colorful List Accent 4" w:uiPriority="72"/>
+    <w:lsdException w:name="Colorful Grid Accent 4" w:uiPriority="73"/>
+    <w:lsdException w:name="Light Shading Accent 5" w:uiPriority="60"/>
+    <w:lsdException w:name="Light List Accent 5" w:uiPriority="61"/>
+    <w:lsdException w:name="Light Grid Accent 5" w:uiPriority="62"/>
+    <w:lsdException w:name="Medium Shading 1 Accent 5" w:uiPriority="63"/>
+    <w:lsdException w:name="Medium Shading 2 Accent 5" w:uiPriority="64"/>
+    <w:lsdException w:name="Medium List 1 Accent 5" w:uiPriority="65"/>
+    <w:lsdException w:name="Medium List 2 Accent 5" w:uiPriority="66"/>
+    <w:lsdException w:name="Medium Grid 1 Accent 5" w:uiPriority="67"/>
+    <w:lsdException w:name="Medium Grid 2 Accent 5" w:uiPriority="68"/>
+    <w:lsdException w:name="Medium Grid 3 Accent 5" w:uiPriority="69"/>
+    <w:lsdException w:name="Dark List Accent 5" w:uiPriority="70"/>
+    <w:lsdException w:name="Colorful Shading Accent 5" w:uiPriority="71"/>
+    <w:lsdException w:name="Colorful List Accent 5" w:uiPriority="72"/>
+    <w:lsdException w:name="Colorful Grid Accent 5" w:uiPriority="73"/>
+    <w:lsdException w:name="Light Shading Accent 6" w:uiPriority="60"/>
+    <w:lsdException w:name="Light List Accent 6" w:uiPriority="61"/>
+    <w:lsdException w:name="Light Grid Accent 6" w:uiPriority="62"/>
+    <w:lsdException w:name="Medium Shading 1 Accent 6" w:uiPriority="63"/>
+    <w:lsdException w:name="Medium Shading 2 Accent 6" w:uiPriority="64"/>
+    <w:lsdException w:name="Medium List 1 Accent 6" w:uiPriority="65"/>
+    <w:lsdException w:name="Medium List 2 Accent 6" w:uiPriority="66"/>
+    <w:lsdException w:name="Medium Grid 1 Accent 6" w:uiPriority="67"/>
+    <w:lsdException w:name="Medium Grid 2 Accent 6" w:uiPriority="68"/>
+    <w:lsdException w:name="Medium Grid 3 Accent 6" w:uiPriority="69"/>
+    <w:lsdException w:name="Dark List Accent 6" w:uiPriority="70"/>
+    <w:lsdException w:name="Colorful Shading Accent 6" w:uiPriority="71"/>
+    <w:lsdException w:name="Colorful List Accent 6" w:uiPriority="72"/>
+    <w:lsdException w:name="Colorful Grid Accent 6" w:uiPriority="73"/>
+    <w:lsdException w:name="Subtle Emphasis" w:uiPriority="19" w:qFormat="1"/>
+    <w:lsdException w:name="Intense Emphasis" w:uiPriority="21" w:qFormat="1"/>
+    <w:lsdException w:name="Subtle Reference" w:uiPriority="31" w:qFormat="1"/>
+    <w:lsdException w:name="Intense Reference" w:uiPriority="32" w:qFormat="1"/>
+    <w:lsdException w:name="Book Title" w:uiPriority="33" w:qFormat="1"/>
+    <w:lsdException w:name="Bibliography" w:semiHidden="1" w:uiPriority="37" w:unhideWhenUsed="1"/>
+    <w:lsdException w:name="TOC Heading" w:semiHidden="1" w:uiPriority="39" w:unhideWhenUsed="1" w:qFormat="1"/>
+    <w:lsdException w:name="Plain Table 1" w:uiPriority="41"/>
+    <w:lsdException w:name="Plain Table 2" w:uiPriority="42"/>
+    <w:lsdException w:name="Plain Table 3" w:uiPriority="43"/>
+    <w:lsdException w:name="Plain Table 4" w:uiPriority="44"/>
+    <w:lsdException w:name="Plain Table 5" w:uiPriority="45"/>
+    <w:lsdException w:name="Grid Table Light" w:uiPriority="40"/>
+    <w:lsdException w:name="Grid Table 1 Light" w:uiPriority="46"/>
+    <w:lsdException w:name="Grid Table 2" w:uiPriority="47"/>
+    <w:lsdException w:name="Grid Table 3" w:uiPriority="48"/>
+    <w:lsdException w:name="Grid Table 4" w:uiPriority="49"/>
+    <w:lsdException w:name="Grid Table 5 Dark" w:uiPriority="50"/>
+    <w:lsdException w:name="Grid Table 6 Colorful" w:uiPriority="51"/>
+    <w:lsdException w:name="Grid Table 7 Colorful" w:uiPriority="52"/>
+    <w:lsdException w:name="Grid Table 1 Light Accent 1" w:uiPriority="46"/>
+    <w:lsdException w:name="Grid Table 2 Accent 1" w:uiPriority="47"/>
+    <w:lsdException w:name="Grid Table 3 Accent 1" w:uiPriority="48"/>
+    <w:lsdException w:name="Grid Table 4 Accent 1" w:uiPriority="49"/>
+    <w:lsdException w:name="Grid Table 5 Dark Accent 1" w:uiPriority="50"/>
+    <w:lsdException w:name="Grid Table 6 Colorful Accent 1" w:uiPriority="51"/>
+    <w:lsdException w:name="Grid Table 7 Colorful Accent 1" w:uiPriority="52"/>
+    <w:lsdException w:name="Grid Table 1 Light Accent 2" w:uiPriority="46"/>
+    <w:lsdException w:name="Grid Table 2 Accent 2" w:uiPriority="47"/>
+    <w:lsdException w:name="Grid Table 3 Accent 2" w:uiPriority="48"/>
+    <w:lsdException w:name="Grid Table 4 Accent 2" w:uiPriority="49"/>
+    <w:lsdException w:name="Grid Table 5 Dark Accent 2" w:uiPriority="50"/>
+    <w:lsdException w:name="Grid Table 6 Colorful Accent 2" w:uiPriority="51"/>
+    <w:lsdException w:name="Grid Table 7 Colorful Accent 2" w:uiPriority="52"/>
+    <w:lsdException w:name="Grid Table 1 Light Accent 3" w:uiPriority="46"/>
+    <w:lsdException w:name="Grid Table 2 Accent 3" w:uiPriority="47"/>
+    <w:lsdException w:name="Grid Table 3 Accent 3" w:uiPriority="48"/>
+    <w:lsdException w:name="Grid Table 4 Accent 3" w:uiPriority="49"/>
+    <w:lsdException w:name="Grid Table 5 Dark Accent 3" w:uiPriority="50"/>
+    <w:lsdException w:name="Grid Table 6 Colorful Accent 3" w:uiPriority="51"/>
+    <w:lsdException w:name="Grid Table 7 Colorful Accent 3" w:uiPriority="52"/>
+    <w:lsdException w:name="Grid Table 1 Light Accent 4" w:uiPriority="46"/>
+    <w:lsdException w:name="Grid Table 2 Accent 4" w:uiPriority="47"/>
+    <w:lsdException w:name="Grid Table 3 Accent 4" w:uiPriority="48"/>
+    <w:lsdException w:name="Grid Table 4 Accent 4" w:uiPriority="49"/>
+    <w:lsdException w:name="Grid Table 5 Dark Accent 4" w:uiPriority="50"/>
+    <w:lsdException w:name="Grid Table 6 Colorful Accent 4" w:uiPriority="51"/>
+    <w:lsdException w:name="Grid Table 7 Colorful Accent 4" w:uiPriority="52"/>
+    <w:lsdException w:name="Grid Table 1 Light Accent 5" w:uiPriority="46"/>
+    <w:lsdException w:name="Grid Table 2 Accent 5" w:uiPriority="47"/>
+    <w:lsdException w:name="Grid Table 3 Accent 5" w:uiPriority="48"/>
+    <w:lsdException w:name="Grid Table 4 Accent 5" w:uiPriority="49"/>
+    <w:lsdException w:name="Grid Table 5 Dark Accent 5" w:uiPriority="50"/>
+    <w:lsdException w:name="Grid Table 6 Colorful Accent 5" w:uiPriority="51"/>
+    <w:lsdException w:name="Grid Table 7 Colorful Accent 5" w:uiPriority="52"/>
+    <w:lsdException w:name="Grid Table 1 Light Accent 6" w:uiPriority="46"/>
+    <w:lsdException w:name="Grid Table 2 Accent 6" w:uiPriority="47"/>
+    <w:lsdException w:name="Grid Table 3 Accent 6" w:uiPriority="48"/>
+    <w:lsdException w:name="Grid Table 4 Accent 6" w:uiPriority="49"/>
+    <w:lsdException w:name="Grid Table 5 Dark Accent 6" w:uiPriority="50"/>
+    <w:lsdException w:name="Grid Table 6 Colorful Accent 6" w:uiPriority="51"/>
+    <w:lsdException w:name="Grid Table 7 Colorful Accent 6" w:uiPriority="52"/>
+    <w:lsdException w:name="List Table 1 Light" w:uiPriority="46"/>
+    <w:lsdException w:name="List Table 2" w:uiPriority="47"/>
+    <w:lsdException w:name="List Table 3" w:uiPriority="48"/>
+    <w:lsdException w:name="List Table 4" w:uiPriority="49"/>
+    <w:lsdException w:name="List Table 5 Dark" w:uiPriority="50"/>
+    <w:lsdException w:name="List Table 6 Colorful" w:uiPriority="51"/>
+    <w:lsdException w:name="List Table 7 Colorful" w:uiPriority="52"/>
+    <w:lsdException w:name="List Table 1 Light Accent 1" w:uiPriority="46"/>
+    <w:lsdException w:name="List Table 2 Accent 1" w:uiPriority="47"/>
+    <w:lsdException w:name="List Table 3 Accent 1" w:uiPriority="48"/>
+    <w:lsdException w:name="List Table 4 Accent 1" w:uiPriority="49"/>
+    <w:lsdException w:name="List Table 5 Dark Accent 1" w:uiPriority="50"/>
+    <w:lsdException w:name="List Table 6 Colorful Accent 1" w:uiPriority="51"/>
+    <w:lsdException w:name="List Table 7 Colorful Accent 1" w:uiPriority="52"/>
+    <w:lsdException w:name="List Table 1 Light Accent 2" w:uiPriority="46"/>
+    <w:lsdException w:name="List Table 2 Accent 2" w:uiPriority="47"/>
+    <w:lsdException w:name="List Table 3 Accent 2" w:uiPriority="48"/>
+    <w:lsdException w:name="List Table 4 Accent 2" w:uiPriority="49"/>
+    <w:lsdException w:name="List Table 5 Dark Accent 2" w:uiPriority="50"/>
+    <w:lsdException w:name="List Table 6 Colorful Accent 2" w:uiPriority="51"/>
+    <w:lsdException w:name="List Table 7 Colorful Accent 2" w:uiPriority="52"/>
+    <w:lsdException w:name="List Table 1 Light Accent 3" w:uiPriority="46"/>
+    <w:lsdException w:name="List Table 2 Accent 3" w:uiPriority="47"/>
+    <w:lsdException w:name="List Table 3 Accent 3" w:uiPriority="48"/>
+    <w:lsdException w:name="List Table 4 Accent 3" w:uiPriority="49"/>
+    <w:lsdException w:name="List Table 5 Dark Accent 3" w:uiPriority="50"/>
+    <w:lsdException w:name="List Table 6 Colorful Accent 3" w:uiPriority="51"/>
+    <w:lsdException w:name="List Table 7 Colorful Accent 3" w:uiPriority="52"/>
+    <w:lsdException w:name="List Table 1 Light Accent 4" w:uiPriority="46"/>
+    <w:lsdException w:name="List Table 2 Accent 4" w:uiPriority="47"/>
+    <w:lsdException w:name="List Table 3 Accent 4" w:uiPriority="48"/>
+    <w:lsdException w:name="List Table 4 Accent 4" w:uiPriority="49"/>
+    <w:lsdException w:name="List Table 5 Dark Accent 4" w:uiPriority="50"/>
+    <w:lsdException w:name="List Table 6 Colorful Accent 4" w:uiPriority="51"/>
+    <w:lsdException w:name="List Table 7 Colorful Accent 4" w:uiPriority="52"/>
+    <w:lsdException w:name="List Table 1 Light Accent 5" w:uiPriority="46"/>
+    <w:lsdException w:name="List Table 2 Accent 5" w:uiPriority="47"/>
+    <w:lsdException w:name="List Table 3 Accent 5" w:uiPriority="48"/>
+    <w:lsdException w:name="List Table 4 Accent 5" w:uiPriority="49"/>
+    <w:lsdException w:name="List Table 5 Dark Accent 5" w:uiPriority="50"/>
+    <w:lsdException w:name="List Table 6 Colorful Accent 5" w:uiPriority="51"/>
+    <w:lsdException w:name="List Table 7 Colorful Accent 5" w:uiPriority="52"/>
+    <w:lsdException w:name="List Table 1 Light Accent 6" w:uiPriority="46"/>
+    <w:lsdException w:name="List Table 2 Accent 6" w:uiPriority="47"/>
+    <w:lsdException w:name="List Table 3 Accent 6" w:uiPriority="48"/>
+    <w:lsdException w:name="List Table 4 Accent 6" w:uiPriority="49"/>
+    <w:lsdException w:name="List Table 5 Dark Accent 6" w:uiPriority="50"/>
+    <w:lsdException w:name="List Table 6 Colorful Accent 6" w:uiPriority="51"/>
+    <w:lsdException w:name="List Table 7 Colorful Accent 6" w:uiPriority="52"/>
   </w:latentStyles>
   <w:style w:type="paragraph" w:default="1" w:styleId="Normal">
     <w:name w:val="Normal"/>
@@ -2565,7 +4120,6 @@
     <w:uiPriority w:val="99"/>
     <w:semiHidden/>
     <w:unhideWhenUsed/>
-    <w:qFormat/>
     <w:tblPr>
       <w:tblInd w:w="0" w:type="dxa"/>
       <w:tblCellMar>

</xml_diff>